<commit_message>
Completed through Chap 8
</commit_message>
<xml_diff>
--- a/The MEAN Stack Guide Notes.docx
+++ b/The MEAN Stack Guide Notes.docx
@@ -2,6 +2,154 @@
 <file path=word/document.xml><?xml version="1.0" encoding="utf-8"?>
 <w:document xmlns:wpc="http://schemas.microsoft.com/office/word/2010/wordprocessingCanvas" xmlns:mc="http://schemas.openxmlformats.org/markup-compatibility/2006" xmlns:o="urn:schemas-microsoft-com:office:office" xmlns:r="http://schemas.openxmlformats.org/officeDocument/2006/relationships" xmlns:m="http://schemas.openxmlformats.org/officeDocument/2006/math" xmlns:v="urn:schemas-microsoft-com:vml" xmlns:wp14="http://schemas.microsoft.com/office/word/2010/wordprocessingDrawing" xmlns:wp="http://schemas.openxmlformats.org/drawingml/2006/wordprocessingDrawing" xmlns:w10="urn:schemas-microsoft-com:office:word" xmlns:w="http://schemas.openxmlformats.org/wordprocessingml/2006/main" xmlns:w14="http://schemas.microsoft.com/office/word/2010/wordml" xmlns:w15="http://schemas.microsoft.com/office/word/2012/wordml" xmlns:wpg="http://schemas.microsoft.com/office/word/2010/wordprocessingGroup" xmlns:wpi="http://schemas.microsoft.com/office/word/2010/wordprocessingInk" xmlns:wne="http://schemas.microsoft.com/office/word/2006/wordml" xmlns:wps="http://schemas.microsoft.com/office/word/2010/wordprocessingShape" mc:Ignorable="w14 w15 wp14">
   <w:body>
+    <w:p>
+      <w:pPr>
+        <w:rPr>
+          <w:b/>
+        </w:rPr>
+      </w:pPr>
+      <w:r>
+        <w:rPr>
+          <w:b/>
+        </w:rPr>
+        <w:t>Chap 1, 2</w:t>
+      </w:r>
+      <w:r>
+        <w:rPr>
+          <w:b/>
+        </w:rPr>
+        <w:t>, 3</w:t>
+      </w:r>
+      <w:r>
+        <w:rPr>
+          <w:b/>
+        </w:rPr>
+        <w:t xml:space="preserve"> Intro</w:t>
+      </w:r>
+    </w:p>
+    <w:p/>
+    <w:p>
+      <w:pPr>
+        <w:rPr>
+          <w:b/>
+        </w:rPr>
+      </w:pPr>
+      <w:r>
+        <w:rPr>
+          <w:b/>
+        </w:rPr>
+        <w:t xml:space="preserve">Chap </w:t>
+      </w:r>
+      <w:r>
+        <w:rPr>
+          <w:b/>
+        </w:rPr>
+        <w:t>4</w:t>
+      </w:r>
+      <w:r>
+        <w:rPr>
+          <w:b/>
+        </w:rPr>
+        <w:t xml:space="preserve"> </w:t>
+      </w:r>
+      <w:proofErr w:type="gramStart"/>
+      <w:r>
+        <w:rPr>
+          <w:b/>
+        </w:rPr>
+        <w:t>What</w:t>
+      </w:r>
+      <w:proofErr w:type="gramEnd"/>
+      <w:r>
+        <w:rPr>
+          <w:b/>
+        </w:rPr>
+        <w:t xml:space="preserve"> is a Single Page Application (SPA)?</w:t>
+      </w:r>
+    </w:p>
+    <w:p/>
+    <w:p>
+      <w:r>
+        <w:t>MEAN provides a dynamic single-page app</w:t>
+      </w:r>
+      <w:r>
+        <w:t>.  It appears to have different pages but this all do to the front end scripting modifying the DOM.</w:t>
+      </w:r>
+    </w:p>
+    <w:p>
+      <w:pPr>
+        <w:rPr>
+          <w:b/>
+        </w:rPr>
+      </w:pPr>
+      <w:r>
+        <w:rPr>
+          <w:b/>
+        </w:rPr>
+        <w:t xml:space="preserve">Chap </w:t>
+      </w:r>
+      <w:r>
+        <w:rPr>
+          <w:b/>
+        </w:rPr>
+        <w:t>5</w:t>
+      </w:r>
+      <w:r>
+        <w:rPr>
+          <w:b/>
+        </w:rPr>
+        <w:t xml:space="preserve"> How Does a MEAN Stack work?</w:t>
+      </w:r>
+    </w:p>
+    <w:p/>
+    <w:p>
+      <w:r>
+        <w:t>AJAX is used and data is transmitted using JSON format</w:t>
+      </w:r>
+    </w:p>
+    <w:p>
+      <w:r>
+        <w:rPr>
+          <w:noProof/>
+        </w:rPr>
+        <w:drawing>
+          <wp:inline distT="0" distB="0" distL="0" distR="0" wp14:anchorId="7E1E3209" wp14:editId="58EE194A">
+            <wp:extent cx="5943600" cy="4251325"/>
+            <wp:effectExtent l="0" t="0" r="0" b="0"/>
+            <wp:docPr id="4" name="Picture 4"/>
+            <wp:cNvGraphicFramePr>
+              <a:graphicFrameLocks xmlns:a="http://schemas.openxmlformats.org/drawingml/2006/main" noChangeAspect="1"/>
+            </wp:cNvGraphicFramePr>
+            <a:graphic xmlns:a="http://schemas.openxmlformats.org/drawingml/2006/main">
+              <a:graphicData uri="http://schemas.openxmlformats.org/drawingml/2006/picture">
+                <pic:pic xmlns:pic="http://schemas.openxmlformats.org/drawingml/2006/picture">
+                  <pic:nvPicPr>
+                    <pic:cNvPr id="1" name=""/>
+                    <pic:cNvPicPr/>
+                  </pic:nvPicPr>
+                  <pic:blipFill>
+                    <a:blip r:embed="rId5"/>
+                    <a:stretch>
+                      <a:fillRect/>
+                    </a:stretch>
+                  </pic:blipFill>
+                  <pic:spPr>
+                    <a:xfrm>
+                      <a:off x="0" y="0"/>
+                      <a:ext cx="5943600" cy="4251325"/>
+                    </a:xfrm>
+                    <a:prstGeom prst="rect">
+                      <a:avLst/>
+                    </a:prstGeom>
+                  </pic:spPr>
+                </pic:pic>
+              </a:graphicData>
+            </a:graphic>
+          </wp:inline>
+        </w:drawing>
+      </w:r>
+    </w:p>
+    <w:p/>
     <w:tbl>
       <w:tblPr>
         <w:tblStyle w:val="TableGrid"/>
@@ -19,7 +167,10 @@
           </w:tcPr>
           <w:p>
             <w:r>
-              <w:t>ng</w:t>
+              <w:t>N</w:t>
+            </w:r>
+            <w:r>
+              <w:t>g</w:t>
             </w:r>
           </w:p>
         </w:tc>
@@ -36,6 +187,88 @@
       </w:tr>
     </w:tbl>
     <w:p/>
+    <w:p>
+      <w:pPr>
+        <w:rPr>
+          <w:b/>
+        </w:rPr>
+      </w:pPr>
+      <w:r>
+        <w:rPr>
+          <w:b/>
+        </w:rPr>
+        <w:t>Chap</w:t>
+      </w:r>
+      <w:r>
+        <w:rPr>
+          <w:b/>
+        </w:rPr>
+        <w:t xml:space="preserve"> 6</w:t>
+      </w:r>
+      <w:r>
+        <w:rPr>
+          <w:b/>
+        </w:rPr>
+        <w:t xml:space="preserve"> </w:t>
+      </w:r>
+      <w:proofErr w:type="gramStart"/>
+      <w:r>
+        <w:rPr>
+          <w:b/>
+        </w:rPr>
+        <w:t>Must</w:t>
+      </w:r>
+      <w:proofErr w:type="gramEnd"/>
+      <w:r>
+        <w:rPr>
+          <w:b/>
+        </w:rPr>
+        <w:t xml:space="preserve"> read notes</w:t>
+      </w:r>
+    </w:p>
+    <w:p>
+      <w:r>
+        <w:rPr>
+          <w:noProof/>
+        </w:rPr>
+        <w:lastRenderedPageBreak/>
+        <w:drawing>
+          <wp:inline distT="0" distB="0" distL="0" distR="0" wp14:anchorId="4990B66F" wp14:editId="619B2A1B">
+            <wp:extent cx="3314700" cy="2302063"/>
+            <wp:effectExtent l="0" t="0" r="0" b="3175"/>
+            <wp:docPr id="5" name="Picture 5"/>
+            <wp:cNvGraphicFramePr>
+              <a:graphicFrameLocks xmlns:a="http://schemas.openxmlformats.org/drawingml/2006/main" noChangeAspect="1"/>
+            </wp:cNvGraphicFramePr>
+            <a:graphic xmlns:a="http://schemas.openxmlformats.org/drawingml/2006/main">
+              <a:graphicData uri="http://schemas.openxmlformats.org/drawingml/2006/picture">
+                <pic:pic xmlns:pic="http://schemas.openxmlformats.org/drawingml/2006/picture">
+                  <pic:nvPicPr>
+                    <pic:cNvPr id="1" name=""/>
+                    <pic:cNvPicPr/>
+                  </pic:nvPicPr>
+                  <pic:blipFill>
+                    <a:blip r:embed="rId6"/>
+                    <a:stretch>
+                      <a:fillRect/>
+                    </a:stretch>
+                  </pic:blipFill>
+                  <pic:spPr>
+                    <a:xfrm>
+                      <a:off x="0" y="0"/>
+                      <a:ext cx="3333838" cy="2315354"/>
+                    </a:xfrm>
+                    <a:prstGeom prst="rect">
+                      <a:avLst/>
+                    </a:prstGeom>
+                  </pic:spPr>
+                </pic:pic>
+              </a:graphicData>
+            </a:graphic>
+          </wp:inline>
+        </w:drawing>
+      </w:r>
+    </w:p>
     <w:p/>
     <w:p>
       <w:pPr>
@@ -50,16 +283,19 @@
         <w:t>Chap 7 Installing Node and Angular CLI</w:t>
       </w:r>
     </w:p>
-    <w:p/>
-    <w:p>
-      <w:r>
-        <w:rPr>
-          <w:highlight w:val="yellow"/>
-        </w:rPr>
-        <w:t>We are here</w:t>
-      </w:r>
-    </w:p>
-    <w:p/>
+    <w:p>
+      <w:r>
+        <w:t>Download and install node</w:t>
+      </w:r>
+      <w:r>
+        <w:t xml:space="preserve"> (see other notes)</w:t>
+      </w:r>
+    </w:p>
+    <w:p>
+      <w:r>
+        <w:t>Install Angular (see Angular course)</w:t>
+      </w:r>
+    </w:p>
     <w:p>
       <w:pPr>
         <w:shd w:val="clear" w:color="auto" w:fill="DEEAF6" w:themeFill="accent1" w:themeFillTint="33"/>
@@ -126,10 +362,133 @@
       </w:r>
     </w:p>
     <w:p/>
+    <w:p>
+      <w:proofErr w:type="gramStart"/>
+      <w:r>
+        <w:t>click</w:t>
+      </w:r>
+      <w:proofErr w:type="gramEnd"/>
+      <w:r>
+        <w:t xml:space="preserve"> on Terminal-&gt;New</w:t>
+      </w:r>
+    </w:p>
+    <w:p>
+      <w:proofErr w:type="gramStart"/>
+      <w:r>
+        <w:t>then</w:t>
+      </w:r>
+      <w:proofErr w:type="gramEnd"/>
+      <w:r>
+        <w:t xml:space="preserve"> type </w:t>
+      </w:r>
+      <w:r>
+        <w:rPr>
+          <w:rFonts w:ascii="Consolas" w:hAnsi="Consolas"/>
+          <w:shd w:val="clear" w:color="auto" w:fill="DEEAF6" w:themeFill="accent1" w:themeFillTint="33"/>
+        </w:rPr>
+        <w:t>ng serve</w:t>
+      </w:r>
+    </w:p>
+    <w:p>
+      <w:r>
+        <w:rPr>
+          <w:noProof/>
+        </w:rPr>
+        <w:lastRenderedPageBreak/>
+        <w:drawing>
+          <wp:inline distT="0" distB="0" distL="0" distR="0" wp14:anchorId="32F7561C" wp14:editId="55AF393A">
+            <wp:extent cx="5943600" cy="6915785"/>
+            <wp:effectExtent l="0" t="0" r="0" b="0"/>
+            <wp:docPr id="3" name="Picture 3"/>
+            <wp:cNvGraphicFramePr>
+              <a:graphicFrameLocks xmlns:a="http://schemas.openxmlformats.org/drawingml/2006/main" noChangeAspect="1"/>
+            </wp:cNvGraphicFramePr>
+            <a:graphic xmlns:a="http://schemas.openxmlformats.org/drawingml/2006/main">
+              <a:graphicData uri="http://schemas.openxmlformats.org/drawingml/2006/picture">
+                <pic:pic xmlns:pic="http://schemas.openxmlformats.org/drawingml/2006/picture">
+                  <pic:nvPicPr>
+                    <pic:cNvPr id="1" name=""/>
+                    <pic:cNvPicPr/>
+                  </pic:nvPicPr>
+                  <pic:blipFill>
+                    <a:blip r:embed="rId7"/>
+                    <a:stretch>
+                      <a:fillRect/>
+                    </a:stretch>
+                  </pic:blipFill>
+                  <pic:spPr>
+                    <a:xfrm>
+                      <a:off x="0" y="0"/>
+                      <a:ext cx="5943600" cy="6915785"/>
+                    </a:xfrm>
+                    <a:prstGeom prst="rect">
+                      <a:avLst/>
+                    </a:prstGeom>
+                  </pic:spPr>
+                </pic:pic>
+              </a:graphicData>
+            </a:graphic>
+          </wp:inline>
+        </w:drawing>
+      </w:r>
+    </w:p>
     <w:p/>
     <w:p>
-      <w:r>
-        <w:t>The following worked but probably is best way to do it.</w:t>
+      <w:pPr>
+        <w:rPr>
+          <w:rFonts w:ascii="Arial" w:hAnsi="Arial" w:cs="Arial"/>
+          <w:color w:val="202124"/>
+          <w:shd w:val="clear" w:color="auto" w:fill="FFFFFF"/>
+        </w:rPr>
+      </w:pPr>
+      <w:r>
+        <w:t xml:space="preserve">Open </w:t>
+      </w:r>
+      <w:hyperlink r:id="rId8" w:history="1">
+        <w:r>
+          <w:rPr>
+            <w:rStyle w:val="Hyperlink"/>
+            <w:rFonts w:ascii="Arial" w:hAnsi="Arial" w:cs="Arial"/>
+            <w:b/>
+            <w:bCs/>
+            <w:shd w:val="clear" w:color="auto" w:fill="FFFFFF"/>
+          </w:rPr>
+          <w:t>http://localhost:</w:t>
+        </w:r>
+        <w:r>
+          <w:rPr>
+            <w:rStyle w:val="Hyperlink"/>
+            <w:rFonts w:ascii="Arial" w:hAnsi="Arial" w:cs="Arial"/>
+            <w:shd w:val="clear" w:color="auto" w:fill="FFFFFF"/>
+          </w:rPr>
+          <w:t>4200/</w:t>
+        </w:r>
+      </w:hyperlink>
+      <w:r>
+        <w:rPr>
+          <w:rFonts w:ascii="Arial" w:hAnsi="Arial" w:cs="Arial"/>
+          <w:color w:val="202124"/>
+          <w:shd w:val="clear" w:color="auto" w:fill="FFFFFF"/>
+        </w:rPr>
+        <w:t xml:space="preserve"> in chrome</w:t>
+      </w:r>
+    </w:p>
+    <w:p/>
+    <w:p>
+      <w:r>
+        <w:t xml:space="preserve">The following worked </w:t>
+      </w:r>
+      <w:r>
+        <w:t xml:space="preserve">for github </w:t>
+      </w:r>
+      <w:r>
+        <w:t xml:space="preserve">but probably is </w:t>
+      </w:r>
+      <w:r>
+        <w:t xml:space="preserve">not </w:t>
+      </w:r>
+      <w:r>
+        <w:t>best way to do it.</w:t>
       </w:r>
     </w:p>
     <w:p/>
@@ -239,7 +598,6 @@
         <w:rPr>
           <w:noProof/>
         </w:rPr>
-        <w:lastRenderedPageBreak/>
         <w:drawing>
           <wp:inline distT="0" distB="0" distL="0" distR="0" wp14:anchorId="35D57029" wp14:editId="7352108D">
             <wp:extent cx="5943600" cy="4963795"/>
@@ -256,7 +614,7 @@
                     <pic:cNvPicPr/>
                   </pic:nvPicPr>
                   <pic:blipFill>
-                    <a:blip r:embed="rId4"/>
+                    <a:blip r:embed="rId9"/>
                     <a:stretch>
                       <a:fillRect/>
                     </a:stretch>
@@ -430,7 +788,7 @@
                     <pic:cNvPicPr/>
                   </pic:nvPicPr>
                   <pic:blipFill>
-                    <a:blip r:embed="rId5"/>
+                    <a:blip r:embed="rId10"/>
                     <a:stretch>
                       <a:fillRect/>
                     </a:stretch>
@@ -453,145 +811,234 @@
     </w:p>
     <w:p/>
     <w:p>
-      <w:proofErr w:type="gramStart"/>
-      <w:r>
-        <w:t>click</w:t>
-      </w:r>
-      <w:proofErr w:type="gramEnd"/>
-      <w:r>
-        <w:t xml:space="preserve"> on Terminal-&gt;New</w:t>
-      </w:r>
-    </w:p>
-    <w:p>
-      <w:proofErr w:type="gramStart"/>
-      <w:r>
-        <w:t>then</w:t>
-      </w:r>
-      <w:proofErr w:type="gramEnd"/>
-      <w:r>
-        <w:t xml:space="preserve"> type </w:t>
-      </w:r>
-      <w:r>
-        <w:rPr>
-          <w:rFonts w:ascii="Consolas" w:hAnsi="Consolas"/>
-          <w:shd w:val="clear" w:color="auto" w:fill="DEEAF6" w:themeFill="accent1" w:themeFillTint="33"/>
-        </w:rPr>
-        <w:t>ng serve</w:t>
-      </w:r>
-    </w:p>
-    <w:p>
-      <w:r>
-        <w:rPr>
-          <w:noProof/>
-        </w:rPr>
-        <w:lastRenderedPageBreak/>
-        <w:drawing>
-          <wp:inline distT="0" distB="0" distL="0" distR="0" wp14:anchorId="53FC6E14" wp14:editId="6251AF5A">
-            <wp:extent cx="5943600" cy="6915785"/>
-            <wp:effectExtent l="0" t="0" r="0" b="0"/>
-            <wp:docPr id="3" name="Picture 3"/>
-            <wp:cNvGraphicFramePr>
-              <a:graphicFrameLocks xmlns:a="http://schemas.openxmlformats.org/drawingml/2006/main" noChangeAspect="1"/>
-            </wp:cNvGraphicFramePr>
-            <a:graphic xmlns:a="http://schemas.openxmlformats.org/drawingml/2006/main">
-              <a:graphicData uri="http://schemas.openxmlformats.org/drawingml/2006/picture">
-                <pic:pic xmlns:pic="http://schemas.openxmlformats.org/drawingml/2006/picture">
-                  <pic:nvPicPr>
-                    <pic:cNvPr id="1" name=""/>
-                    <pic:cNvPicPr/>
-                  </pic:nvPicPr>
-                  <pic:blipFill>
-                    <a:blip r:embed="rId6"/>
-                    <a:stretch>
-                      <a:fillRect/>
-                    </a:stretch>
-                  </pic:blipFill>
-                  <pic:spPr>
-                    <a:xfrm>
-                      <a:off x="0" y="0"/>
-                      <a:ext cx="5943600" cy="6915785"/>
-                    </a:xfrm>
-                    <a:prstGeom prst="rect">
-                      <a:avLst/>
-                    </a:prstGeom>
-                  </pic:spPr>
-                </pic:pic>
-              </a:graphicData>
-            </a:graphic>
-          </wp:inline>
-        </w:drawing>
-      </w:r>
-    </w:p>
-    <w:p/>
-    <w:p>
-      <w:pPr>
-        <w:rPr>
-          <w:rFonts w:ascii="Arial" w:hAnsi="Arial" w:cs="Arial"/>
-          <w:color w:val="202124"/>
-          <w:shd w:val="clear" w:color="auto" w:fill="FFFFFF"/>
-        </w:rPr>
-      </w:pPr>
-      <w:r>
-        <w:t xml:space="preserve">Open </w:t>
-      </w:r>
-      <w:hyperlink r:id="rId7" w:history="1">
-        <w:r>
-          <w:rPr>
-            <w:rStyle w:val="Hyperlink"/>
-            <w:rFonts w:ascii="Arial" w:hAnsi="Arial" w:cs="Arial"/>
-            <w:b/>
-            <w:bCs/>
-            <w:shd w:val="clear" w:color="auto" w:fill="FFFFFF"/>
-          </w:rPr>
-          <w:t>http://localhost:</w:t>
-        </w:r>
-        <w:r>
-          <w:rPr>
-            <w:rStyle w:val="Hyperlink"/>
-            <w:rFonts w:ascii="Arial" w:hAnsi="Arial" w:cs="Arial"/>
-            <w:shd w:val="clear" w:color="auto" w:fill="FFFFFF"/>
-          </w:rPr>
-          <w:t>4200/</w:t>
-        </w:r>
-      </w:hyperlink>
-      <w:r>
-        <w:rPr>
-          <w:rFonts w:ascii="Arial" w:hAnsi="Arial" w:cs="Arial"/>
-          <w:color w:val="202124"/>
-          <w:shd w:val="clear" w:color="auto" w:fill="FFFFFF"/>
-        </w:rPr>
-        <w:t xml:space="preserve"> in chrome</w:t>
-      </w:r>
-    </w:p>
-    <w:p>
-      <w:pPr>
-        <w:rPr>
-          <w:rFonts w:ascii="Arial" w:hAnsi="Arial" w:cs="Arial"/>
-          <w:color w:val="202124"/>
-          <w:shd w:val="clear" w:color="auto" w:fill="FFFFFF"/>
-        </w:rPr>
-      </w:pPr>
-    </w:p>
-    <w:p>
+      <w:pPr>
+        <w:rPr>
+          <w:rFonts w:ascii="Arial" w:hAnsi="Arial" w:cs="Arial"/>
+          <w:b/>
+          <w:color w:val="202124"/>
+          <w:shd w:val="clear" w:color="auto" w:fill="FFFFFF"/>
+        </w:rPr>
+      </w:pPr>
+      <w:r>
+        <w:rPr>
+          <w:rFonts w:ascii="Arial" w:hAnsi="Arial" w:cs="Arial"/>
+          <w:b/>
+          <w:color w:val="202124"/>
+          <w:shd w:val="clear" w:color="auto" w:fill="FFFFFF"/>
+        </w:rPr>
+        <w:t>Chap 8 Installing Our IDE</w:t>
+      </w:r>
+    </w:p>
+    <w:p>
+      <w:pPr>
+        <w:rPr>
+          <w:rFonts w:ascii="Arial" w:hAnsi="Arial" w:cs="Arial"/>
+          <w:color w:val="202124"/>
+          <w:shd w:val="clear" w:color="auto" w:fill="FFFFFF"/>
+        </w:rPr>
+      </w:pPr>
+      <w:r>
+        <w:rPr>
+          <w:rFonts w:ascii="Arial" w:hAnsi="Arial" w:cs="Arial"/>
+          <w:color w:val="202124"/>
+          <w:shd w:val="clear" w:color="auto" w:fill="FFFFFF"/>
+        </w:rPr>
+        <w:t xml:space="preserve">Install </w:t>
+      </w:r>
+      <w:proofErr w:type="spellStart"/>
+      <w:r>
+        <w:rPr>
+          <w:rFonts w:ascii="Arial" w:hAnsi="Arial" w:cs="Arial"/>
+          <w:color w:val="202124"/>
+          <w:shd w:val="clear" w:color="auto" w:fill="FFFFFF"/>
+        </w:rPr>
+        <w:t>VSCode</w:t>
+      </w:r>
+      <w:proofErr w:type="spellEnd"/>
+      <w:r>
+        <w:rPr>
+          <w:rFonts w:ascii="Arial" w:hAnsi="Arial" w:cs="Arial"/>
+          <w:color w:val="202124"/>
+          <w:shd w:val="clear" w:color="auto" w:fill="FFFFFF"/>
+        </w:rPr>
+        <w:t xml:space="preserve"> (see other notes)</w:t>
+      </w:r>
+    </w:p>
+    <w:p>
+      <w:pPr>
+        <w:rPr>
+          <w:rFonts w:ascii="Arial" w:hAnsi="Arial" w:cs="Arial"/>
+          <w:color w:val="202124"/>
+          <w:shd w:val="clear" w:color="auto" w:fill="FFFFFF"/>
+        </w:rPr>
+      </w:pPr>
+    </w:p>
+    <w:p>
+      <w:pPr>
+        <w:rPr>
+          <w:rFonts w:ascii="Arial" w:hAnsi="Arial" w:cs="Arial"/>
+          <w:color w:val="202124"/>
+          <w:shd w:val="clear" w:color="auto" w:fill="FFFFFF"/>
+        </w:rPr>
+      </w:pPr>
+      <w:r>
+        <w:rPr>
+          <w:rFonts w:ascii="Arial" w:hAnsi="Arial" w:cs="Arial"/>
+          <w:color w:val="202124"/>
+          <w:shd w:val="clear" w:color="auto" w:fill="FFFFFF"/>
+        </w:rPr>
+        <w:t xml:space="preserve">Install </w:t>
+      </w:r>
+      <w:proofErr w:type="spellStart"/>
+      <w:r>
+        <w:rPr>
+          <w:rFonts w:ascii="Arial" w:hAnsi="Arial" w:cs="Arial"/>
+          <w:color w:val="202124"/>
+          <w:shd w:val="clear" w:color="auto" w:fill="FFFFFF"/>
+        </w:rPr>
+        <w:t>VSCode</w:t>
+      </w:r>
+      <w:proofErr w:type="spellEnd"/>
+      <w:r>
+        <w:rPr>
+          <w:rFonts w:ascii="Arial" w:hAnsi="Arial" w:cs="Arial"/>
+          <w:color w:val="202124"/>
+          <w:shd w:val="clear" w:color="auto" w:fill="FFFFFF"/>
+        </w:rPr>
+        <w:t xml:space="preserve"> extensions:</w:t>
+      </w:r>
+    </w:p>
+    <w:p>
+      <w:pPr>
+        <w:pStyle w:val="ListParagraph"/>
+        <w:numPr>
+          <w:ilvl w:val="0"/>
+          <w:numId w:val="1"/>
+        </w:numPr>
+        <w:rPr>
+          <w:rFonts w:ascii="Arial" w:hAnsi="Arial" w:cs="Arial"/>
+          <w:color w:val="202124"/>
+          <w:shd w:val="clear" w:color="auto" w:fill="FFFFFF"/>
+        </w:rPr>
+      </w:pPr>
+      <w:r>
+        <w:rPr>
+          <w:rFonts w:ascii="Arial" w:hAnsi="Arial" w:cs="Arial"/>
+          <w:color w:val="202124"/>
+          <w:shd w:val="clear" w:color="auto" w:fill="FFFFFF"/>
+        </w:rPr>
+        <w:t>Angular Essentials</w:t>
+      </w:r>
+    </w:p>
+    <w:p>
+      <w:pPr>
+        <w:pStyle w:val="ListParagraph"/>
+        <w:numPr>
+          <w:ilvl w:val="0"/>
+          <w:numId w:val="1"/>
+        </w:numPr>
+        <w:rPr>
+          <w:rFonts w:ascii="Arial" w:hAnsi="Arial" w:cs="Arial"/>
+          <w:color w:val="202124"/>
+          <w:shd w:val="clear" w:color="auto" w:fill="FFFFFF"/>
+        </w:rPr>
+      </w:pPr>
+      <w:r>
+        <w:rPr>
+          <w:rFonts w:ascii="Arial" w:hAnsi="Arial" w:cs="Arial"/>
+          <w:color w:val="202124"/>
+          <w:shd w:val="clear" w:color="auto" w:fill="FFFFFF"/>
+        </w:rPr>
+        <w:t>Material Icon Theme</w:t>
+      </w:r>
+    </w:p>
+    <w:p>
+      <w:pPr>
+        <w:pStyle w:val="ListParagraph"/>
+        <w:rPr>
+          <w:rFonts w:ascii="Arial" w:hAnsi="Arial" w:cs="Arial"/>
+          <w:color w:val="202124"/>
+          <w:shd w:val="clear" w:color="auto" w:fill="FFFFFF"/>
+        </w:rPr>
+      </w:pPr>
+    </w:p>
+    <w:p>
+      <w:pPr>
+        <w:pStyle w:val="ListParagraph"/>
+        <w:rPr>
+          <w:rFonts w:ascii="Arial" w:hAnsi="Arial" w:cs="Arial"/>
+          <w:color w:val="202124"/>
+          <w:shd w:val="clear" w:color="auto" w:fill="FFFFFF"/>
+        </w:rPr>
+      </w:pPr>
+    </w:p>
+    <w:p>
+      <w:pPr>
+        <w:pStyle w:val="ListParagraph"/>
+        <w:ind w:left="0"/>
+        <w:rPr>
+          <w:rFonts w:ascii="Arial" w:hAnsi="Arial" w:cs="Arial"/>
+          <w:color w:val="202124"/>
+          <w:shd w:val="clear" w:color="auto" w:fill="FFFFFF"/>
+        </w:rPr>
+      </w:pPr>
+    </w:p>
+    <w:p>
+      <w:pPr>
+        <w:pStyle w:val="ListParagraph"/>
+        <w:ind w:left="0"/>
+        <w:rPr>
+          <w:rFonts w:ascii="Arial" w:hAnsi="Arial" w:cs="Arial"/>
+          <w:color w:val="202124"/>
+          <w:shd w:val="clear" w:color="auto" w:fill="FFFFFF"/>
+        </w:rPr>
+      </w:pPr>
       <w:bookmarkStart w:id="0" w:name="_GoBack"/>
-      <w:bookmarkEnd w:id="0"/>
-      <w:r>
-        <w:rPr>
-          <w:rFonts w:ascii="Arial" w:hAnsi="Arial" w:cs="Arial"/>
-          <w:color w:val="202124"/>
-          <w:highlight w:val="yellow"/>
-          <w:shd w:val="clear" w:color="auto" w:fill="FFFFFF"/>
-        </w:rPr>
-        <w:t>We are in Chap 7, see above</w:t>
-      </w:r>
-      <w:r>
-        <w:rPr>
-          <w:rFonts w:ascii="Arial" w:hAnsi="Arial" w:cs="Arial"/>
-          <w:color w:val="202124"/>
-          <w:shd w:val="clear" w:color="auto" w:fill="FFFFFF"/>
-        </w:rPr>
-        <w:t xml:space="preserve"> </w:t>
-      </w:r>
+      <w:r>
+        <w:rPr>
+          <w:rFonts w:ascii="Arial" w:hAnsi="Arial" w:cs="Arial"/>
+          <w:color w:val="202124"/>
+          <w:shd w:val="clear" w:color="auto" w:fill="FFFFFF"/>
+        </w:rPr>
+        <w:t>Completed through Chap 8</w:t>
+      </w:r>
+    </w:p>
+    <w:bookmarkEnd w:id="0"/>
+    <w:p>
+      <w:pPr>
+        <w:rPr>
+          <w:rFonts w:ascii="Arial" w:hAnsi="Arial" w:cs="Arial"/>
+          <w:color w:val="202124"/>
+          <w:shd w:val="clear" w:color="auto" w:fill="FFFFFF"/>
+        </w:rPr>
+      </w:pPr>
+    </w:p>
+    <w:p>
+      <w:pPr>
+        <w:rPr>
+          <w:rFonts w:ascii="Arial" w:hAnsi="Arial" w:cs="Arial"/>
+          <w:color w:val="202124"/>
+          <w:shd w:val="clear" w:color="auto" w:fill="FFFFFF"/>
+        </w:rPr>
+      </w:pPr>
+    </w:p>
+    <w:p>
+      <w:pPr>
+        <w:rPr>
+          <w:rFonts w:ascii="Arial" w:hAnsi="Arial" w:cs="Arial"/>
+          <w:color w:val="202124"/>
+          <w:shd w:val="clear" w:color="auto" w:fill="FFFFFF"/>
+        </w:rPr>
+      </w:pPr>
+    </w:p>
+    <w:p>
+      <w:pPr>
+        <w:rPr>
+          <w:rFonts w:ascii="Arial" w:hAnsi="Arial" w:cs="Arial"/>
+          <w:color w:val="202124"/>
+          <w:shd w:val="clear" w:color="auto" w:fill="FFFFFF"/>
+        </w:rPr>
+      </w:pPr>
     </w:p>
     <w:sectPr>
       <w:pgSz w:w="12240" w:h="15840"/>
@@ -601,6 +1048,127 @@
     </w:sectPr>
   </w:body>
 </w:document>
+</file>
+
+<file path=word/numbering.xml><?xml version="1.0" encoding="utf-8"?>
+<w:numbering xmlns:wpc="http://schemas.microsoft.com/office/word/2010/wordprocessingCanvas" xmlns:mc="http://schemas.openxmlformats.org/markup-compatibility/2006" xmlns:o="urn:schemas-microsoft-com:office:office" xmlns:r="http://schemas.openxmlformats.org/officeDocument/2006/relationships" xmlns:m="http://schemas.openxmlformats.org/officeDocument/2006/math" xmlns:v="urn:schemas-microsoft-com:vml" xmlns:wp14="http://schemas.microsoft.com/office/word/2010/wordprocessingDrawing" xmlns:wp="http://schemas.openxmlformats.org/drawingml/2006/wordprocessingDrawing" xmlns:w10="urn:schemas-microsoft-com:office:word" xmlns:w="http://schemas.openxmlformats.org/wordprocessingml/2006/main" xmlns:w14="http://schemas.microsoft.com/office/word/2010/wordml" xmlns:w15="http://schemas.microsoft.com/office/word/2012/wordml" xmlns:wpg="http://schemas.microsoft.com/office/word/2010/wordprocessingGroup" xmlns:wpi="http://schemas.microsoft.com/office/word/2010/wordprocessingInk" xmlns:wne="http://schemas.microsoft.com/office/word/2006/wordml" xmlns:wps="http://schemas.microsoft.com/office/word/2010/wordprocessingShape" mc:Ignorable="w14 w15 wp14">
+  <w:abstractNum w:abstractNumId="0" w15:restartNumberingAfterBreak="0">
+    <w:nsid w:val="228C1B7A"/>
+    <w:multiLevelType w:val="hybridMultilevel"/>
+    <w:tmpl w:val="8FE0FCF6"/>
+    <w:lvl w:ilvl="0" w:tplc="04090001">
+      <w:start w:val="1"/>
+      <w:numFmt w:val="bullet"/>
+      <w:lvlText w:val=""/>
+      <w:lvlJc w:val="left"/>
+      <w:pPr>
+        <w:ind w:left="720" w:hanging="360"/>
+      </w:pPr>
+      <w:rPr>
+        <w:rFonts w:ascii="Symbol" w:hAnsi="Symbol" w:hint="default"/>
+      </w:rPr>
+    </w:lvl>
+    <w:lvl w:ilvl="1" w:tplc="04090003" w:tentative="1">
+      <w:start w:val="1"/>
+      <w:numFmt w:val="bullet"/>
+      <w:lvlText w:val="o"/>
+      <w:lvlJc w:val="left"/>
+      <w:pPr>
+        <w:ind w:left="1440" w:hanging="360"/>
+      </w:pPr>
+      <w:rPr>
+        <w:rFonts w:ascii="Courier New" w:hAnsi="Courier New" w:cs="Courier New" w:hint="default"/>
+      </w:rPr>
+    </w:lvl>
+    <w:lvl w:ilvl="2" w:tplc="04090005" w:tentative="1">
+      <w:start w:val="1"/>
+      <w:numFmt w:val="bullet"/>
+      <w:lvlText w:val=""/>
+      <w:lvlJc w:val="left"/>
+      <w:pPr>
+        <w:ind w:left="2160" w:hanging="360"/>
+      </w:pPr>
+      <w:rPr>
+        <w:rFonts w:ascii="Wingdings" w:hAnsi="Wingdings" w:hint="default"/>
+      </w:rPr>
+    </w:lvl>
+    <w:lvl w:ilvl="3" w:tplc="04090001" w:tentative="1">
+      <w:start w:val="1"/>
+      <w:numFmt w:val="bullet"/>
+      <w:lvlText w:val=""/>
+      <w:lvlJc w:val="left"/>
+      <w:pPr>
+        <w:ind w:left="2880" w:hanging="360"/>
+      </w:pPr>
+      <w:rPr>
+        <w:rFonts w:ascii="Symbol" w:hAnsi="Symbol" w:hint="default"/>
+      </w:rPr>
+    </w:lvl>
+    <w:lvl w:ilvl="4" w:tplc="04090003" w:tentative="1">
+      <w:start w:val="1"/>
+      <w:numFmt w:val="bullet"/>
+      <w:lvlText w:val="o"/>
+      <w:lvlJc w:val="left"/>
+      <w:pPr>
+        <w:ind w:left="3600" w:hanging="360"/>
+      </w:pPr>
+      <w:rPr>
+        <w:rFonts w:ascii="Courier New" w:hAnsi="Courier New" w:cs="Courier New" w:hint="default"/>
+      </w:rPr>
+    </w:lvl>
+    <w:lvl w:ilvl="5" w:tplc="04090005" w:tentative="1">
+      <w:start w:val="1"/>
+      <w:numFmt w:val="bullet"/>
+      <w:lvlText w:val=""/>
+      <w:lvlJc w:val="left"/>
+      <w:pPr>
+        <w:ind w:left="4320" w:hanging="360"/>
+      </w:pPr>
+      <w:rPr>
+        <w:rFonts w:ascii="Wingdings" w:hAnsi="Wingdings" w:hint="default"/>
+      </w:rPr>
+    </w:lvl>
+    <w:lvl w:ilvl="6" w:tplc="04090001" w:tentative="1">
+      <w:start w:val="1"/>
+      <w:numFmt w:val="bullet"/>
+      <w:lvlText w:val=""/>
+      <w:lvlJc w:val="left"/>
+      <w:pPr>
+        <w:ind w:left="5040" w:hanging="360"/>
+      </w:pPr>
+      <w:rPr>
+        <w:rFonts w:ascii="Symbol" w:hAnsi="Symbol" w:hint="default"/>
+      </w:rPr>
+    </w:lvl>
+    <w:lvl w:ilvl="7" w:tplc="04090003" w:tentative="1">
+      <w:start w:val="1"/>
+      <w:numFmt w:val="bullet"/>
+      <w:lvlText w:val="o"/>
+      <w:lvlJc w:val="left"/>
+      <w:pPr>
+        <w:ind w:left="5760" w:hanging="360"/>
+      </w:pPr>
+      <w:rPr>
+        <w:rFonts w:ascii="Courier New" w:hAnsi="Courier New" w:cs="Courier New" w:hint="default"/>
+      </w:rPr>
+    </w:lvl>
+    <w:lvl w:ilvl="8" w:tplc="04090005" w:tentative="1">
+      <w:start w:val="1"/>
+      <w:numFmt w:val="bullet"/>
+      <w:lvlText w:val=""/>
+      <w:lvlJc w:val="left"/>
+      <w:pPr>
+        <w:ind w:left="6480" w:hanging="360"/>
+      </w:pPr>
+      <w:rPr>
+        <w:rFonts w:ascii="Wingdings" w:hAnsi="Wingdings" w:hint="default"/>
+      </w:rPr>
+    </w:lvl>
+  </w:abstractNum>
+  <w:num w:numId="1">
+    <w:abstractNumId w:val="0"/>
+  </w:num>
+</w:numbering>
 </file>
 
 <file path=word/styles.xml><?xml version="1.0" encoding="utf-8"?>
@@ -1107,6 +1675,17 @@
       </w:tblBorders>
     </w:tblPr>
   </w:style>
+  <w:style w:type="paragraph" w:styleId="ListParagraph">
+    <w:name w:val="List Paragraph"/>
+    <w:basedOn w:val="Normal"/>
+    <w:uiPriority w:val="34"/>
+    <w:qFormat/>
+    <w:rsid w:val="001E5859"/>
+    <w:pPr>
+      <w:ind w:left="720"/>
+      <w:contextualSpacing/>
+    </w:pPr>
+  </w:style>
 </w:styles>
 </file>
 

</xml_diff>

<commit_message>
Completed thru Chap 15
</commit_message>
<xml_diff>
--- a/The MEAN Stack Guide Notes.docx
+++ b/The MEAN Stack Guide Notes.docx
@@ -67,16 +67,13 @@
         <w:t xml:space="preserve"> is a Single Page Application (SPA)?</w:t>
       </w:r>
     </w:p>
+    <w:p>
+      <w:r>
+        <w:t>MEAN provides a dynamic single-page app.  It appears to have different pages but this all do to the front end scripting modifying the DOM.</w:t>
+      </w:r>
+    </w:p>
     <w:p/>
     <w:p>
-      <w:r>
-        <w:t>MEAN provides a dynamic single-page app</w:t>
-      </w:r>
-      <w:r>
-        <w:t>.  It appears to have different pages but this all do to the front end scripting modifying the DOM.</w:t>
-      </w:r>
-    </w:p>
-    <w:p>
       <w:pPr>
         <w:rPr>
           <w:b/>
@@ -101,10 +98,30 @@
         <w:t xml:space="preserve"> How Does a MEAN Stack work?</w:t>
       </w:r>
     </w:p>
-    <w:p/>
-    <w:p>
+    <w:p>
+      <w:r>
+        <w:t>Mongo: non-SQL database</w:t>
+      </w:r>
+    </w:p>
+    <w:p>
+      <w:r>
+        <w:t xml:space="preserve">Express: </w:t>
+      </w:r>
       <w:r>
         <w:t>AJAX is used and data is transmitted using JSON format</w:t>
+      </w:r>
+      <w:r>
+        <w:t>.</w:t>
+      </w:r>
+    </w:p>
+    <w:p>
+      <w:r>
+        <w:t>Angular: front end. Handles different screens: PC, tablet, and mobile</w:t>
+      </w:r>
+    </w:p>
+    <w:p>
+      <w:r>
+        <w:t>Node: JavaScript runtime. Provides access to server.</w:t>
       </w:r>
     </w:p>
     <w:p>
@@ -167,7 +184,7 @@
           </w:tcPr>
           <w:p>
             <w:r>
-              <w:t>N</w:t>
+              <w:t>n</w:t>
             </w:r>
             <w:r>
               <w:t>g</w:t>
@@ -197,6 +214,7 @@
         <w:rPr>
           <w:b/>
         </w:rPr>
+        <w:lastRenderedPageBreak/>
         <w:t>Chap</w:t>
       </w:r>
       <w:r>
@@ -231,7 +249,6 @@
         <w:rPr>
           <w:noProof/>
         </w:rPr>
-        <w:lastRenderedPageBreak/>
         <w:drawing>
           <wp:inline distT="0" distB="0" distL="0" distR="0" wp14:anchorId="4990B66F" wp14:editId="619B2A1B">
             <wp:extent cx="3314700" cy="2302063"/>
@@ -316,7 +333,7 @@
           <w:sz w:val="18"/>
           <w:szCs w:val="18"/>
         </w:rPr>
-        <w:t>ng</w:t>
+        <w:t>cd</w:t>
       </w:r>
       <w:proofErr w:type="gramEnd"/>
       <w:r>
@@ -325,10 +342,9 @@
           <w:sz w:val="18"/>
           <w:szCs w:val="18"/>
         </w:rPr>
-        <w:t xml:space="preserve"> new --no-strict project-mean</w:t>
-      </w:r>
-    </w:p>
-    <w:p/>
+        <w:t xml:space="preserve"> ~</w:t>
+      </w:r>
+    </w:p>
     <w:p>
       <w:pPr>
         <w:shd w:val="clear" w:color="auto" w:fill="DEEAF6" w:themeFill="accent1" w:themeFillTint="33"/>
@@ -337,6 +353,121 @@
         <w:adjustRightInd w:val="0"/>
         <w:spacing w:after="0" w:line="240" w:lineRule="auto"/>
         <w:rPr>
+          <w:rFonts w:ascii="Consolas" w:hAnsi="Consolas" w:cs="Lucida Console"/>
+          <w:sz w:val="18"/>
+          <w:szCs w:val="18"/>
+        </w:rPr>
+      </w:pPr>
+      <w:proofErr w:type="spellStart"/>
+      <w:proofErr w:type="gramStart"/>
+      <w:r>
+        <w:rPr>
+          <w:rFonts w:ascii="Consolas" w:hAnsi="Consolas" w:cs="Lucida Console"/>
+          <w:sz w:val="18"/>
+          <w:szCs w:val="18"/>
+        </w:rPr>
+        <w:t>mkdir</w:t>
+      </w:r>
+      <w:proofErr w:type="spellEnd"/>
+      <w:proofErr w:type="gramEnd"/>
+      <w:r>
+        <w:rPr>
+          <w:rFonts w:ascii="Consolas" w:hAnsi="Consolas" w:cs="Lucida Console"/>
+          <w:sz w:val="18"/>
+          <w:szCs w:val="18"/>
+        </w:rPr>
+        <w:t xml:space="preserve"> project-mean</w:t>
+      </w:r>
+    </w:p>
+    <w:p>
+      <w:pPr>
+        <w:shd w:val="clear" w:color="auto" w:fill="DEEAF6" w:themeFill="accent1" w:themeFillTint="33"/>
+        <w:autoSpaceDE w:val="0"/>
+        <w:autoSpaceDN w:val="0"/>
+        <w:adjustRightInd w:val="0"/>
+        <w:spacing w:after="0" w:line="240" w:lineRule="auto"/>
+        <w:rPr>
+          <w:rFonts w:ascii="Consolas" w:hAnsi="Consolas" w:cs="Lucida Console"/>
+          <w:sz w:val="18"/>
+          <w:szCs w:val="18"/>
+        </w:rPr>
+      </w:pPr>
+      <w:proofErr w:type="gramStart"/>
+      <w:r>
+        <w:rPr>
+          <w:rFonts w:ascii="Consolas" w:hAnsi="Consolas" w:cs="Lucida Console"/>
+          <w:sz w:val="18"/>
+          <w:szCs w:val="18"/>
+        </w:rPr>
+        <w:t>cd</w:t>
+      </w:r>
+      <w:proofErr w:type="gramEnd"/>
+      <w:r>
+        <w:rPr>
+          <w:rFonts w:ascii="Consolas" w:hAnsi="Consolas" w:cs="Lucida Console"/>
+          <w:sz w:val="18"/>
+          <w:szCs w:val="18"/>
+        </w:rPr>
+        <w:t xml:space="preserve"> </w:t>
+      </w:r>
+      <w:r>
+        <w:rPr>
+          <w:rFonts w:ascii="Consolas" w:hAnsi="Consolas" w:cs="Lucida Console"/>
+          <w:sz w:val="18"/>
+          <w:szCs w:val="18"/>
+        </w:rPr>
+        <w:t>project-mean</w:t>
+      </w:r>
+    </w:p>
+    <w:p>
+      <w:pPr>
+        <w:shd w:val="clear" w:color="auto" w:fill="DEEAF6" w:themeFill="accent1" w:themeFillTint="33"/>
+        <w:autoSpaceDE w:val="0"/>
+        <w:autoSpaceDN w:val="0"/>
+        <w:adjustRightInd w:val="0"/>
+        <w:spacing w:after="0" w:line="240" w:lineRule="auto"/>
+        <w:rPr>
+          <w:rFonts w:ascii="Consolas" w:hAnsi="Consolas" w:cs="Lucida Console"/>
+          <w:sz w:val="18"/>
+          <w:szCs w:val="18"/>
+        </w:rPr>
+      </w:pPr>
+      <w:proofErr w:type="gramStart"/>
+      <w:r>
+        <w:rPr>
+          <w:rFonts w:ascii="Consolas" w:hAnsi="Consolas" w:cs="Lucida Console"/>
+          <w:sz w:val="18"/>
+          <w:szCs w:val="18"/>
+        </w:rPr>
+        <w:t>ng</w:t>
+      </w:r>
+      <w:proofErr w:type="gramEnd"/>
+      <w:r>
+        <w:rPr>
+          <w:rFonts w:ascii="Consolas" w:hAnsi="Consolas" w:cs="Lucida Console"/>
+          <w:sz w:val="18"/>
+          <w:szCs w:val="18"/>
+        </w:rPr>
+        <w:t xml:space="preserve"> new --no-strict </w:t>
+      </w:r>
+      <w:r>
+        <w:rPr>
+          <w:rFonts w:ascii="Consolas" w:hAnsi="Consolas" w:cs="Lucida Console"/>
+          <w:sz w:val="18"/>
+          <w:szCs w:val="18"/>
+        </w:rPr>
+        <w:t>first-project</w:t>
+      </w:r>
+    </w:p>
+    <w:p/>
+    <w:p>
+      <w:pPr>
+        <w:shd w:val="clear" w:color="auto" w:fill="DEEAF6" w:themeFill="accent1" w:themeFillTint="33"/>
+        <w:autoSpaceDE w:val="0"/>
+        <w:autoSpaceDN w:val="0"/>
+        <w:adjustRightInd w:val="0"/>
+        <w:spacing w:after="0" w:line="240" w:lineRule="auto"/>
+        <w:rPr>
           <w:rFonts w:ascii="Lucida Console" w:hAnsi="Lucida Console" w:cs="Lucida Console"/>
           <w:sz w:val="18"/>
           <w:szCs w:val="18"/>
@@ -358,7 +489,23 @@
           <w:sz w:val="18"/>
           <w:szCs w:val="18"/>
         </w:rPr>
-        <w:t xml:space="preserve"> project-mean/</w:t>
+        <w:t xml:space="preserve"> </w:t>
+      </w:r>
+      <w:r>
+        <w:rPr>
+          <w:rFonts w:ascii="Lucida Console" w:hAnsi="Lucida Console" w:cs="Lucida Console"/>
+          <w:sz w:val="18"/>
+          <w:szCs w:val="18"/>
+        </w:rPr>
+        <w:t>first-project</w:t>
+      </w:r>
+      <w:r>
+        <w:rPr>
+          <w:rFonts w:ascii="Lucida Console" w:hAnsi="Lucida Console" w:cs="Lucida Console"/>
+          <w:sz w:val="18"/>
+          <w:szCs w:val="18"/>
+        </w:rPr>
+        <w:t>/</w:t>
       </w:r>
     </w:p>
     <w:p/>
@@ -495,6 +642,54 @@
     <w:p>
       <w:pPr>
         <w:shd w:val="clear" w:color="auto" w:fill="DEEAF6" w:themeFill="accent1" w:themeFillTint="33"/>
+        <w:autoSpaceDE w:val="0"/>
+        <w:autoSpaceDN w:val="0"/>
+        <w:adjustRightInd w:val="0"/>
+        <w:spacing w:after="0" w:line="240" w:lineRule="auto"/>
+        <w:rPr>
+          <w:rFonts w:ascii="Consolas" w:hAnsi="Consolas" w:cs="Lucida Console"/>
+          <w:sz w:val="18"/>
+          <w:szCs w:val="18"/>
+        </w:rPr>
+      </w:pPr>
+      <w:proofErr w:type="gramStart"/>
+      <w:r>
+        <w:rPr>
+          <w:rFonts w:ascii="Consolas" w:hAnsi="Consolas" w:cs="Lucida Console"/>
+          <w:sz w:val="18"/>
+          <w:szCs w:val="18"/>
+        </w:rPr>
+        <w:t>cd</w:t>
+      </w:r>
+      <w:proofErr w:type="gramEnd"/>
+      <w:r>
+        <w:rPr>
+          <w:rFonts w:ascii="Consolas" w:hAnsi="Consolas" w:cs="Lucida Console"/>
+          <w:sz w:val="18"/>
+          <w:szCs w:val="18"/>
+        </w:rPr>
+        <w:t xml:space="preserve"> </w:t>
+      </w:r>
+      <w:r>
+        <w:rPr>
+          <w:rFonts w:ascii="Consolas" w:hAnsi="Consolas" w:cs="Lucida Console"/>
+          <w:sz w:val="18"/>
+          <w:szCs w:val="18"/>
+        </w:rPr>
+        <w:t>~/</w:t>
+      </w:r>
+      <w:r>
+        <w:rPr>
+          <w:rFonts w:ascii="Consolas" w:hAnsi="Consolas" w:cs="Lucida Console"/>
+          <w:sz w:val="18"/>
+          <w:szCs w:val="18"/>
+        </w:rPr>
+        <w:t>project-mean</w:t>
+      </w:r>
+    </w:p>
+    <w:p>
+      <w:pPr>
+        <w:shd w:val="clear" w:color="auto" w:fill="DEEAF6" w:themeFill="accent1" w:themeFillTint="33"/>
         <w:rPr>
           <w:rFonts w:ascii="Consolas" w:hAnsi="Consolas" w:cs="Lucida Console"/>
           <w:sz w:val="18"/>
@@ -978,10 +1173,20 @@
         <w:ind w:left="0"/>
         <w:rPr>
           <w:rFonts w:ascii="Arial" w:hAnsi="Arial" w:cs="Arial"/>
-          <w:color w:val="202124"/>
-          <w:shd w:val="clear" w:color="auto" w:fill="FFFFFF"/>
-        </w:rPr>
-      </w:pPr>
+          <w:b/>
+          <w:color w:val="202124"/>
+          <w:shd w:val="clear" w:color="auto" w:fill="FFFFFF"/>
+        </w:rPr>
+      </w:pPr>
+      <w:r>
+        <w:rPr>
+          <w:rFonts w:ascii="Arial" w:hAnsi="Arial" w:cs="Arial"/>
+          <w:b/>
+          <w:color w:val="202124"/>
+          <w:shd w:val="clear" w:color="auto" w:fill="FFFFFF"/>
+        </w:rPr>
+        <w:t>Chap 9 Exploring the Project Structure</w:t>
+      </w:r>
     </w:p>
     <w:p>
       <w:pPr>
@@ -993,6 +1198,694 @@
           <w:shd w:val="clear" w:color="auto" w:fill="FFFFFF"/>
         </w:rPr>
       </w:pPr>
+    </w:p>
+    <w:p>
+      <w:pPr>
+        <w:pStyle w:val="ListParagraph"/>
+        <w:ind w:left="0"/>
+        <w:rPr>
+          <w:rFonts w:ascii="Arial" w:hAnsi="Arial" w:cs="Arial"/>
+          <w:color w:val="202124"/>
+          <w:shd w:val="clear" w:color="auto" w:fill="FFFFFF"/>
+        </w:rPr>
+      </w:pPr>
+      <w:r>
+        <w:rPr>
+          <w:rFonts w:ascii="Arial" w:hAnsi="Arial" w:cs="Arial"/>
+          <w:color w:val="202124"/>
+          <w:shd w:val="clear" w:color="auto" w:fill="FFFFFF"/>
+        </w:rPr>
+        <w:t>Completed through Chap 8</w:t>
+      </w:r>
+    </w:p>
+    <w:p>
+      <w:r>
+        <w:t>Open</w:t>
+      </w:r>
+      <w:r>
+        <w:t xml:space="preserve"> </w:t>
+      </w:r>
+      <w:r>
+        <w:rPr>
+          <w:rFonts w:ascii="Consolas" w:hAnsi="Consolas"/>
+          <w:shd w:val="clear" w:color="auto" w:fill="DEEAF6" w:themeFill="accent1" w:themeFillTint="33"/>
+        </w:rPr>
+        <w:t>project-mean</w:t>
+      </w:r>
+      <w:r>
+        <w:t xml:space="preserve"> folder in </w:t>
+      </w:r>
+      <w:proofErr w:type="spellStart"/>
+      <w:r>
+        <w:t>VSCode</w:t>
+      </w:r>
+      <w:proofErr w:type="spellEnd"/>
+    </w:p>
+    <w:p>
+      <w:pPr>
+        <w:rPr>
+          <w:rFonts w:ascii="Arial" w:hAnsi="Arial" w:cs="Arial"/>
+          <w:color w:val="202124"/>
+          <w:shd w:val="clear" w:color="auto" w:fill="FFFFFF"/>
+        </w:rPr>
+      </w:pPr>
+      <w:r>
+        <w:rPr>
+          <w:rFonts w:ascii="Arial" w:hAnsi="Arial" w:cs="Arial"/>
+          <w:color w:val="202124"/>
+          <w:shd w:val="clear" w:color="auto" w:fill="FFFFFF"/>
+        </w:rPr>
+        <w:t xml:space="preserve">The </w:t>
+      </w:r>
+      <w:proofErr w:type="spellStart"/>
+      <w:r>
+        <w:rPr>
+          <w:rFonts w:ascii="Consolas" w:hAnsi="Consolas" w:cs="Arial"/>
+          <w:color w:val="202124"/>
+          <w:shd w:val="clear" w:color="auto" w:fill="DEEAF6" w:themeFill="accent1" w:themeFillTint="33"/>
+        </w:rPr>
+        <w:t>package.json</w:t>
+      </w:r>
+      <w:proofErr w:type="spellEnd"/>
+      <w:r>
+        <w:rPr>
+          <w:rFonts w:ascii="Arial" w:hAnsi="Arial" w:cs="Arial"/>
+          <w:color w:val="202124"/>
+          <w:shd w:val="clear" w:color="auto" w:fill="FFFFFF"/>
+        </w:rPr>
+        <w:t xml:space="preserve"> file list all the node packages needed, our dependencies.  When you type </w:t>
+      </w:r>
+      <w:proofErr w:type="spellStart"/>
+      <w:r>
+        <w:rPr>
+          <w:rFonts w:ascii="Consolas" w:hAnsi="Consolas" w:cs="Arial"/>
+          <w:color w:val="202124"/>
+          <w:shd w:val="clear" w:color="auto" w:fill="DEEAF6" w:themeFill="accent1" w:themeFillTint="33"/>
+        </w:rPr>
+        <w:t>npm</w:t>
+      </w:r>
+      <w:proofErr w:type="spellEnd"/>
+      <w:r>
+        <w:rPr>
+          <w:rFonts w:ascii="Consolas" w:hAnsi="Consolas" w:cs="Arial"/>
+          <w:color w:val="202124"/>
+          <w:shd w:val="clear" w:color="auto" w:fill="DEEAF6" w:themeFill="accent1" w:themeFillTint="33"/>
+        </w:rPr>
+        <w:t xml:space="preserve"> install</w:t>
+      </w:r>
+      <w:r>
+        <w:rPr>
+          <w:rFonts w:ascii="Arial" w:hAnsi="Arial" w:cs="Arial"/>
+          <w:color w:val="202124"/>
+          <w:shd w:val="clear" w:color="auto" w:fill="FFFFFF"/>
+        </w:rPr>
+        <w:t xml:space="preserve"> these package downloaded and built in the </w:t>
+      </w:r>
+      <w:proofErr w:type="spellStart"/>
+      <w:r>
+        <w:rPr>
+          <w:rFonts w:ascii="Consolas" w:hAnsi="Consolas" w:cs="Arial"/>
+          <w:color w:val="202124"/>
+          <w:shd w:val="clear" w:color="auto" w:fill="DEEAF6" w:themeFill="accent1" w:themeFillTint="33"/>
+        </w:rPr>
+        <w:t>node_modules</w:t>
+      </w:r>
+      <w:proofErr w:type="spellEnd"/>
+      <w:r>
+        <w:rPr>
+          <w:rFonts w:ascii="Arial" w:hAnsi="Arial" w:cs="Arial"/>
+          <w:color w:val="202124"/>
+          <w:shd w:val="clear" w:color="auto" w:fill="FFFFFF"/>
+        </w:rPr>
+        <w:t xml:space="preserve"> folder</w:t>
+      </w:r>
+    </w:p>
+    <w:p>
+      <w:pPr>
+        <w:rPr>
+          <w:rFonts w:ascii="Arial" w:hAnsi="Arial" w:cs="Arial"/>
+          <w:color w:val="202124"/>
+          <w:shd w:val="clear" w:color="auto" w:fill="FFFFFF"/>
+        </w:rPr>
+      </w:pPr>
+      <w:r>
+        <w:rPr>
+          <w:noProof/>
+        </w:rPr>
+        <w:lastRenderedPageBreak/>
+        <w:drawing>
+          <wp:inline distT="0" distB="0" distL="0" distR="0" wp14:anchorId="19BEC829" wp14:editId="27E33B92">
+            <wp:extent cx="4791075" cy="4624206"/>
+            <wp:effectExtent l="0" t="0" r="0" b="5080"/>
+            <wp:docPr id="6" name="Picture 6"/>
+            <wp:cNvGraphicFramePr>
+              <a:graphicFrameLocks xmlns:a="http://schemas.openxmlformats.org/drawingml/2006/main" noChangeAspect="1"/>
+            </wp:cNvGraphicFramePr>
+            <a:graphic xmlns:a="http://schemas.openxmlformats.org/drawingml/2006/main">
+              <a:graphicData uri="http://schemas.openxmlformats.org/drawingml/2006/picture">
+                <pic:pic xmlns:pic="http://schemas.openxmlformats.org/drawingml/2006/picture">
+                  <pic:nvPicPr>
+                    <pic:cNvPr id="1" name=""/>
+                    <pic:cNvPicPr/>
+                  </pic:nvPicPr>
+                  <pic:blipFill>
+                    <a:blip r:embed="rId11"/>
+                    <a:stretch>
+                      <a:fillRect/>
+                    </a:stretch>
+                  </pic:blipFill>
+                  <pic:spPr>
+                    <a:xfrm>
+                      <a:off x="0" y="0"/>
+                      <a:ext cx="4795236" cy="4628222"/>
+                    </a:xfrm>
+                    <a:prstGeom prst="rect">
+                      <a:avLst/>
+                    </a:prstGeom>
+                  </pic:spPr>
+                </pic:pic>
+              </a:graphicData>
+            </a:graphic>
+          </wp:inline>
+        </w:drawing>
+      </w:r>
+    </w:p>
+    <w:p>
+      <w:pPr>
+        <w:rPr>
+          <w:rFonts w:ascii="Arial" w:hAnsi="Arial" w:cs="Arial"/>
+          <w:color w:val="202124"/>
+          <w:shd w:val="clear" w:color="auto" w:fill="FFFFFF"/>
+        </w:rPr>
+      </w:pPr>
+    </w:p>
+    <w:p>
+      <w:pPr>
+        <w:rPr>
+          <w:rFonts w:ascii="Arial" w:hAnsi="Arial" w:cs="Arial"/>
+          <w:color w:val="202124"/>
+          <w:shd w:val="clear" w:color="auto" w:fill="FFFFFF"/>
+        </w:rPr>
+      </w:pPr>
+      <w:r>
+        <w:rPr>
+          <w:rFonts w:ascii="Arial" w:hAnsi="Arial" w:cs="Arial"/>
+          <w:color w:val="202124"/>
+          <w:shd w:val="clear" w:color="auto" w:fill="FFFFFF"/>
+        </w:rPr>
+        <w:t xml:space="preserve">Our source code resides in the </w:t>
+      </w:r>
+      <w:proofErr w:type="spellStart"/>
+      <w:r>
+        <w:rPr>
+          <w:rFonts w:ascii="Consolas" w:hAnsi="Consolas" w:cs="Arial"/>
+          <w:color w:val="202124"/>
+          <w:shd w:val="clear" w:color="auto" w:fill="DEEAF6" w:themeFill="accent1" w:themeFillTint="33"/>
+        </w:rPr>
+        <w:t>src</w:t>
+      </w:r>
+      <w:proofErr w:type="spellEnd"/>
+      <w:r>
+        <w:rPr>
+          <w:rFonts w:ascii="Arial" w:hAnsi="Arial" w:cs="Arial"/>
+          <w:color w:val="202124"/>
+          <w:shd w:val="clear" w:color="auto" w:fill="FFFFFF"/>
+        </w:rPr>
+        <w:t xml:space="preserve"> folder</w:t>
+      </w:r>
+    </w:p>
+    <w:p>
+      <w:pPr>
+        <w:rPr>
+          <w:rFonts w:ascii="Arial" w:hAnsi="Arial" w:cs="Arial"/>
+          <w:color w:val="202124"/>
+          <w:shd w:val="clear" w:color="auto" w:fill="FFFFFF"/>
+        </w:rPr>
+      </w:pPr>
+      <w:r>
+        <w:rPr>
+          <w:noProof/>
+        </w:rPr>
+        <w:lastRenderedPageBreak/>
+        <w:drawing>
+          <wp:inline distT="0" distB="0" distL="0" distR="0" wp14:anchorId="09593857" wp14:editId="41A9387F">
+            <wp:extent cx="2886075" cy="4791075"/>
+            <wp:effectExtent l="0" t="0" r="9525" b="9525"/>
+            <wp:docPr id="7" name="Picture 7"/>
+            <wp:cNvGraphicFramePr>
+              <a:graphicFrameLocks xmlns:a="http://schemas.openxmlformats.org/drawingml/2006/main" noChangeAspect="1"/>
+            </wp:cNvGraphicFramePr>
+            <a:graphic xmlns:a="http://schemas.openxmlformats.org/drawingml/2006/main">
+              <a:graphicData uri="http://schemas.openxmlformats.org/drawingml/2006/picture">
+                <pic:pic xmlns:pic="http://schemas.openxmlformats.org/drawingml/2006/picture">
+                  <pic:nvPicPr>
+                    <pic:cNvPr id="1" name=""/>
+                    <pic:cNvPicPr/>
+                  </pic:nvPicPr>
+                  <pic:blipFill>
+                    <a:blip r:embed="rId12"/>
+                    <a:stretch>
+                      <a:fillRect/>
+                    </a:stretch>
+                  </pic:blipFill>
+                  <pic:spPr>
+                    <a:xfrm>
+                      <a:off x="0" y="0"/>
+                      <a:ext cx="2886075" cy="4791075"/>
+                    </a:xfrm>
+                    <a:prstGeom prst="rect">
+                      <a:avLst/>
+                    </a:prstGeom>
+                  </pic:spPr>
+                </pic:pic>
+              </a:graphicData>
+            </a:graphic>
+          </wp:inline>
+        </w:drawing>
+      </w:r>
+    </w:p>
+    <w:p>
+      <w:pPr>
+        <w:rPr>
+          <w:rFonts w:ascii="Arial" w:hAnsi="Arial" w:cs="Arial"/>
+          <w:color w:val="202124"/>
+          <w:shd w:val="clear" w:color="auto" w:fill="FFFFFF"/>
+        </w:rPr>
+      </w:pPr>
+    </w:p>
+    <w:p>
+      <w:pPr>
+        <w:rPr>
+          <w:rFonts w:ascii="Arial" w:hAnsi="Arial" w:cs="Arial"/>
+          <w:color w:val="202124"/>
+          <w:shd w:val="clear" w:color="auto" w:fill="FFFFFF"/>
+        </w:rPr>
+      </w:pPr>
+      <w:r>
+        <w:rPr>
+          <w:rFonts w:ascii="Arial" w:hAnsi="Arial" w:cs="Arial"/>
+          <w:color w:val="202124"/>
+          <w:shd w:val="clear" w:color="auto" w:fill="FFFFFF"/>
+        </w:rPr>
+        <w:t xml:space="preserve">The main Angular component is defined in the </w:t>
+      </w:r>
+      <w:r>
+        <w:rPr>
+          <w:rFonts w:ascii="Consolas" w:hAnsi="Consolas" w:cs="Arial"/>
+          <w:color w:val="202124"/>
+          <w:shd w:val="clear" w:color="auto" w:fill="DEEAF6" w:themeFill="accent1" w:themeFillTint="33"/>
+        </w:rPr>
+        <w:t>app</w:t>
+      </w:r>
+      <w:r>
+        <w:rPr>
+          <w:rFonts w:ascii="Arial" w:hAnsi="Arial" w:cs="Arial"/>
+          <w:color w:val="202124"/>
+          <w:shd w:val="clear" w:color="auto" w:fill="FFFFFF"/>
+        </w:rPr>
+        <w:t xml:space="preserve"> folder</w:t>
+      </w:r>
+    </w:p>
+    <w:p>
+      <w:pPr>
+        <w:rPr>
+          <w:rFonts w:ascii="Arial" w:hAnsi="Arial" w:cs="Arial"/>
+          <w:color w:val="202124"/>
+          <w:shd w:val="clear" w:color="auto" w:fill="FFFFFF"/>
+        </w:rPr>
+      </w:pPr>
+      <w:r>
+        <w:rPr>
+          <w:noProof/>
+        </w:rPr>
+        <w:drawing>
+          <wp:inline distT="0" distB="0" distL="0" distR="0" wp14:anchorId="4038DEBF" wp14:editId="2898090D">
+            <wp:extent cx="3124200" cy="2571750"/>
+            <wp:effectExtent l="0" t="0" r="0" b="0"/>
+            <wp:docPr id="8" name="Picture 8"/>
+            <wp:cNvGraphicFramePr>
+              <a:graphicFrameLocks xmlns:a="http://schemas.openxmlformats.org/drawingml/2006/main" noChangeAspect="1"/>
+            </wp:cNvGraphicFramePr>
+            <a:graphic xmlns:a="http://schemas.openxmlformats.org/drawingml/2006/main">
+              <a:graphicData uri="http://schemas.openxmlformats.org/drawingml/2006/picture">
+                <pic:pic xmlns:pic="http://schemas.openxmlformats.org/drawingml/2006/picture">
+                  <pic:nvPicPr>
+                    <pic:cNvPr id="1" name=""/>
+                    <pic:cNvPicPr/>
+                  </pic:nvPicPr>
+                  <pic:blipFill>
+                    <a:blip r:embed="rId13"/>
+                    <a:stretch>
+                      <a:fillRect/>
+                    </a:stretch>
+                  </pic:blipFill>
+                  <pic:spPr>
+                    <a:xfrm>
+                      <a:off x="0" y="0"/>
+                      <a:ext cx="3124200" cy="2571750"/>
+                    </a:xfrm>
+                    <a:prstGeom prst="rect">
+                      <a:avLst/>
+                    </a:prstGeom>
+                  </pic:spPr>
+                </pic:pic>
+              </a:graphicData>
+            </a:graphic>
+          </wp:inline>
+        </w:drawing>
+      </w:r>
+    </w:p>
+    <w:p>
+      <w:pPr>
+        <w:rPr>
+          <w:rFonts w:ascii="Arial" w:hAnsi="Arial" w:cs="Arial"/>
+          <w:color w:val="202124"/>
+          <w:shd w:val="clear" w:color="auto" w:fill="FFFFFF"/>
+        </w:rPr>
+      </w:pPr>
+    </w:p>
+    <w:p>
+      <w:pPr>
+        <w:rPr>
+          <w:rFonts w:ascii="Arial" w:hAnsi="Arial" w:cs="Arial"/>
+          <w:b/>
+          <w:color w:val="202124"/>
+          <w:shd w:val="clear" w:color="auto" w:fill="FFFFFF"/>
+        </w:rPr>
+      </w:pPr>
+      <w:r>
+        <w:rPr>
+          <w:rFonts w:ascii="Arial" w:hAnsi="Arial" w:cs="Arial"/>
+          <w:b/>
+          <w:color w:val="202124"/>
+          <w:shd w:val="clear" w:color="auto" w:fill="FFFFFF"/>
+        </w:rPr>
+        <w:t>Chap 10 Course Outline</w:t>
+      </w:r>
+    </w:p>
+    <w:p>
+      <w:pPr>
+        <w:rPr>
+          <w:rFonts w:ascii="Arial" w:hAnsi="Arial" w:cs="Arial"/>
+          <w:color w:val="202124"/>
+          <w:shd w:val="clear" w:color="auto" w:fill="FFFFFF"/>
+        </w:rPr>
+      </w:pPr>
+      <w:r>
+        <w:rPr>
+          <w:rFonts w:ascii="Arial" w:hAnsi="Arial" w:cs="Arial"/>
+          <w:color w:val="202124"/>
+          <w:shd w:val="clear" w:color="auto" w:fill="FFFFFF"/>
+        </w:rPr>
+        <w:t>Data Pagination is the process of downloading large amounts data from the database as needed.  Example is a grid with thousands of rows.</w:t>
+      </w:r>
+    </w:p>
+    <w:p>
+      <w:pPr>
+        <w:rPr>
+          <w:rFonts w:ascii="Arial" w:hAnsi="Arial" w:cs="Arial"/>
+          <w:color w:val="202124"/>
+          <w:shd w:val="clear" w:color="auto" w:fill="FFFFFF"/>
+        </w:rPr>
+      </w:pPr>
+    </w:p>
+    <w:p>
+      <w:pPr>
+        <w:rPr>
+          <w:rFonts w:ascii="Arial" w:hAnsi="Arial" w:cs="Arial"/>
+          <w:b/>
+          <w:color w:val="202124"/>
+          <w:shd w:val="clear" w:color="auto" w:fill="FFFFFF"/>
+        </w:rPr>
+      </w:pPr>
+      <w:r>
+        <w:rPr>
+          <w:rFonts w:ascii="Arial" w:hAnsi="Arial" w:cs="Arial"/>
+          <w:b/>
+          <w:color w:val="202124"/>
+          <w:shd w:val="clear" w:color="auto" w:fill="FFFFFF"/>
+        </w:rPr>
+        <w:t>Chap 11 How to get the most out of this course</w:t>
+      </w:r>
+    </w:p>
+    <w:p>
+      <w:pPr>
+        <w:rPr>
+          <w:rFonts w:ascii="Arial" w:hAnsi="Arial" w:cs="Arial"/>
+          <w:color w:val="202124"/>
+          <w:shd w:val="clear" w:color="auto" w:fill="FFFFFF"/>
+        </w:rPr>
+      </w:pPr>
+      <w:r>
+        <w:rPr>
+          <w:rFonts w:ascii="Arial" w:hAnsi="Arial" w:cs="Arial"/>
+          <w:color w:val="202124"/>
+          <w:shd w:val="clear" w:color="auto" w:fill="FFFFFF"/>
+        </w:rPr>
+        <w:t>Code along with the video</w:t>
+      </w:r>
+    </w:p>
+    <w:p>
+      <w:pPr>
+        <w:rPr>
+          <w:rFonts w:ascii="Arial" w:hAnsi="Arial" w:cs="Arial"/>
+          <w:color w:val="202124"/>
+          <w:shd w:val="clear" w:color="auto" w:fill="FFFFFF"/>
+        </w:rPr>
+      </w:pPr>
+      <w:r>
+        <w:rPr>
+          <w:rFonts w:ascii="Arial" w:hAnsi="Arial" w:cs="Arial"/>
+          <w:color w:val="202124"/>
+          <w:shd w:val="clear" w:color="auto" w:fill="FFFFFF"/>
+        </w:rPr>
+        <w:t>Ask questions on Q&amp;A</w:t>
+      </w:r>
+    </w:p>
+    <w:p>
+      <w:pPr>
+        <w:rPr>
+          <w:rFonts w:ascii="Arial" w:hAnsi="Arial" w:cs="Arial"/>
+          <w:color w:val="202124"/>
+          <w:shd w:val="clear" w:color="auto" w:fill="FFFFFF"/>
+        </w:rPr>
+      </w:pPr>
+    </w:p>
+    <w:p>
+      <w:pPr>
+        <w:rPr>
+          <w:rFonts w:ascii="Arial" w:hAnsi="Arial" w:cs="Arial"/>
+          <w:b/>
+          <w:color w:val="202124"/>
+          <w:shd w:val="clear" w:color="auto" w:fill="FFFFFF"/>
+        </w:rPr>
+      </w:pPr>
+      <w:r>
+        <w:rPr>
+          <w:rFonts w:ascii="Arial" w:hAnsi="Arial" w:cs="Arial"/>
+          <w:b/>
+          <w:color w:val="202124"/>
+          <w:shd w:val="clear" w:color="auto" w:fill="FFFFFF"/>
+        </w:rPr>
+        <w:t>Chap 12: section resources</w:t>
+      </w:r>
+    </w:p>
+    <w:p>
+      <w:pPr>
+        <w:rPr>
+          <w:rFonts w:ascii="Arial" w:hAnsi="Arial" w:cs="Arial"/>
+          <w:color w:val="202124"/>
+          <w:shd w:val="clear" w:color="auto" w:fill="FFFFFF"/>
+        </w:rPr>
+      </w:pPr>
+    </w:p>
+    <w:p>
+      <w:pPr>
+        <w:rPr>
+          <w:rFonts w:ascii="Arial" w:hAnsi="Arial" w:cs="Arial"/>
+          <w:b/>
+          <w:color w:val="202124"/>
+          <w:shd w:val="clear" w:color="auto" w:fill="FFFFFF"/>
+        </w:rPr>
+      </w:pPr>
+      <w:r>
+        <w:rPr>
+          <w:rFonts w:ascii="Arial" w:hAnsi="Arial" w:cs="Arial"/>
+          <w:b/>
+          <w:color w:val="202124"/>
+          <w:shd w:val="clear" w:color="auto" w:fill="FFFFFF"/>
+        </w:rPr>
+        <w:t>Chap 1</w:t>
+      </w:r>
+      <w:r>
+        <w:rPr>
+          <w:rFonts w:ascii="Arial" w:hAnsi="Arial" w:cs="Arial"/>
+          <w:b/>
+          <w:color w:val="202124"/>
+          <w:shd w:val="clear" w:color="auto" w:fill="FFFFFF"/>
+        </w:rPr>
+        <w:t>3</w:t>
+      </w:r>
+      <w:r>
+        <w:rPr>
+          <w:rFonts w:ascii="Arial" w:hAnsi="Arial" w:cs="Arial"/>
+          <w:b/>
+          <w:color w:val="202124"/>
+          <w:shd w:val="clear" w:color="auto" w:fill="FFFFFF"/>
+        </w:rPr>
+        <w:t>: Angular: Introduction</w:t>
+      </w:r>
+    </w:p>
+    <w:p>
+      <w:pPr>
+        <w:rPr>
+          <w:rFonts w:ascii="Arial" w:hAnsi="Arial" w:cs="Arial"/>
+          <w:color w:val="202124"/>
+          <w:shd w:val="clear" w:color="auto" w:fill="FFFFFF"/>
+        </w:rPr>
+      </w:pPr>
+      <w:r>
+        <w:rPr>
+          <w:rFonts w:ascii="Arial" w:hAnsi="Arial" w:cs="Arial"/>
+          <w:color w:val="202124"/>
+          <w:shd w:val="clear" w:color="auto" w:fill="FFFFFF"/>
+        </w:rPr>
+        <w:t>We’re going to build a mini social network</w:t>
+      </w:r>
+    </w:p>
+    <w:p>
+      <w:pPr>
+        <w:rPr>
+          <w:rFonts w:ascii="Arial" w:hAnsi="Arial" w:cs="Arial"/>
+          <w:color w:val="202124"/>
+          <w:shd w:val="clear" w:color="auto" w:fill="FFFFFF"/>
+        </w:rPr>
+      </w:pPr>
+    </w:p>
+    <w:p>
+      <w:pPr>
+        <w:rPr>
+          <w:rFonts w:ascii="Arial" w:hAnsi="Arial" w:cs="Arial"/>
+          <w:b/>
+          <w:color w:val="202124"/>
+          <w:shd w:val="clear" w:color="auto" w:fill="FFFFFF"/>
+        </w:rPr>
+      </w:pPr>
+      <w:r>
+        <w:rPr>
+          <w:rFonts w:ascii="Arial" w:hAnsi="Arial" w:cs="Arial"/>
+          <w:b/>
+          <w:color w:val="202124"/>
+          <w:shd w:val="clear" w:color="auto" w:fill="FFFFFF"/>
+        </w:rPr>
+        <w:t>Chap 14</w:t>
+      </w:r>
+      <w:r>
+        <w:rPr>
+          <w:rFonts w:ascii="Arial" w:hAnsi="Arial" w:cs="Arial"/>
+          <w:b/>
+          <w:color w:val="202124"/>
+          <w:shd w:val="clear" w:color="auto" w:fill="FFFFFF"/>
+        </w:rPr>
+        <w:t>: Understanding the folder structure</w:t>
+      </w:r>
+    </w:p>
+    <w:p>
+      <w:pPr>
+        <w:rPr>
+          <w:rFonts w:ascii="Arial" w:hAnsi="Arial" w:cs="Arial"/>
+          <w:color w:val="202124"/>
+          <w:shd w:val="clear" w:color="auto" w:fill="FFFFFF"/>
+        </w:rPr>
+      </w:pPr>
+      <w:r>
+        <w:rPr>
+          <w:rFonts w:ascii="Arial" w:hAnsi="Arial" w:cs="Arial"/>
+          <w:color w:val="202124"/>
+          <w:shd w:val="clear" w:color="auto" w:fill="FFFFFF"/>
+        </w:rPr>
+        <w:t>See Chap 7 of the Angular course</w:t>
+      </w:r>
+    </w:p>
+    <w:p>
+      <w:pPr>
+        <w:rPr>
+          <w:rFonts w:ascii="Arial" w:hAnsi="Arial" w:cs="Arial"/>
+          <w:color w:val="202124"/>
+          <w:shd w:val="clear" w:color="auto" w:fill="FFFFFF"/>
+        </w:rPr>
+      </w:pPr>
+    </w:p>
+    <w:p>
+      <w:pPr>
+        <w:rPr>
+          <w:rFonts w:ascii="Arial" w:hAnsi="Arial" w:cs="Arial"/>
+          <w:b/>
+          <w:color w:val="202124"/>
+          <w:shd w:val="clear" w:color="auto" w:fill="FFFFFF"/>
+        </w:rPr>
+      </w:pPr>
+      <w:r>
+        <w:rPr>
+          <w:rFonts w:ascii="Arial" w:hAnsi="Arial" w:cs="Arial"/>
+          <w:b/>
+          <w:color w:val="202124"/>
+          <w:shd w:val="clear" w:color="auto" w:fill="FFFFFF"/>
+        </w:rPr>
+        <w:t>Chap 15: Understanding Angular Components</w:t>
+      </w:r>
+    </w:p>
+    <w:p>
+      <w:pPr>
+        <w:rPr>
+          <w:rFonts w:ascii="Arial" w:hAnsi="Arial" w:cs="Arial"/>
+          <w:color w:val="202124"/>
+          <w:shd w:val="clear" w:color="auto" w:fill="FFFFFF"/>
+        </w:rPr>
+      </w:pPr>
+      <w:r>
+        <w:rPr>
+          <w:rFonts w:ascii="Arial" w:hAnsi="Arial" w:cs="Arial"/>
+          <w:color w:val="202124"/>
+          <w:shd w:val="clear" w:color="auto" w:fill="FFFFFF"/>
+        </w:rPr>
+        <w:t>Angular constructs web page via components.</w:t>
+      </w:r>
+    </w:p>
+    <w:p>
+      <w:pPr>
+        <w:rPr>
+          <w:rFonts w:ascii="Arial" w:hAnsi="Arial" w:cs="Arial"/>
+          <w:color w:val="202124"/>
+          <w:shd w:val="clear" w:color="auto" w:fill="FFFFFF"/>
+        </w:rPr>
+      </w:pPr>
+      <w:r>
+        <w:rPr>
+          <w:rFonts w:ascii="Arial" w:hAnsi="Arial" w:cs="Arial"/>
+          <w:color w:val="202124"/>
+          <w:shd w:val="clear" w:color="auto" w:fill="FFFFFF"/>
+        </w:rPr>
+        <w:t>Similar to a word processor, the page layout itself is divided up into regions that are defined by components.</w:t>
+      </w:r>
+    </w:p>
+    <w:p>
+      <w:pPr>
+        <w:rPr>
+          <w:rFonts w:ascii="Arial" w:hAnsi="Arial" w:cs="Arial"/>
+          <w:color w:val="202124"/>
+          <w:shd w:val="clear" w:color="auto" w:fill="FFFFFF"/>
+        </w:rPr>
+      </w:pPr>
+    </w:p>
+    <w:p>
+      <w:pPr>
+        <w:rPr>
+          <w:rFonts w:ascii="Arial" w:hAnsi="Arial" w:cs="Arial"/>
+          <w:color w:val="202124"/>
+          <w:shd w:val="clear" w:color="auto" w:fill="FFFFFF"/>
+        </w:rPr>
+      </w:pPr>
       <w:bookmarkStart w:id="0" w:name="_GoBack"/>
       <w:r>
         <w:rPr>
@@ -1000,36 +1893,9 @@
           <w:color w:val="202124"/>
           <w:shd w:val="clear" w:color="auto" w:fill="FFFFFF"/>
         </w:rPr>
-        <w:t>Completed through Chap 8</w:t>
-      </w:r>
-    </w:p>
-    <w:bookmarkEnd w:id="0"/>
-    <w:p>
-      <w:pPr>
-        <w:rPr>
-          <w:rFonts w:ascii="Arial" w:hAnsi="Arial" w:cs="Arial"/>
-          <w:color w:val="202124"/>
-          <w:shd w:val="clear" w:color="auto" w:fill="FFFFFF"/>
-        </w:rPr>
-      </w:pPr>
-    </w:p>
-    <w:p>
-      <w:pPr>
-        <w:rPr>
-          <w:rFonts w:ascii="Arial" w:hAnsi="Arial" w:cs="Arial"/>
-          <w:color w:val="202124"/>
-          <w:shd w:val="clear" w:color="auto" w:fill="FFFFFF"/>
-        </w:rPr>
-      </w:pPr>
-    </w:p>
-    <w:p>
-      <w:pPr>
-        <w:rPr>
-          <w:rFonts w:ascii="Arial" w:hAnsi="Arial" w:cs="Arial"/>
-          <w:color w:val="202124"/>
-          <w:shd w:val="clear" w:color="auto" w:fill="FFFFFF"/>
-        </w:rPr>
-      </w:pPr>
+        <w:t>Completed thru Chap 15</w:t>
+      </w:r>
+      <w:bookmarkEnd w:id="0"/>
     </w:p>
     <w:p>
       <w:pPr>

</xml_diff>

<commit_message>
thru chap 23. added Angular section course materials
</commit_message>
<xml_diff>
--- a/The MEAN Stack Guide Notes.docx
+++ b/The MEAN Stack Guide Notes.docx
@@ -14005,6 +14005,240 @@
       <w:pPr>
         <w:rPr>
           <w:rFonts w:ascii="Arial" w:hAnsi="Arial" w:cs="Arial"/>
+          <w:b/>
+          <w:color w:val="202124"/>
+          <w:shd w:val="clear" w:color="auto" w:fill="FFFFFF"/>
+        </w:rPr>
+      </w:pPr>
+      <w:r>
+        <w:rPr>
+          <w:rFonts w:ascii="Arial" w:hAnsi="Arial" w:cs="Arial"/>
+          <w:b/>
+          <w:color w:val="202124"/>
+          <w:shd w:val="clear" w:color="auto" w:fill="FFFFFF"/>
+        </w:rPr>
+        <w:t xml:space="preserve">Chap </w:t>
+      </w:r>
+      <w:r>
+        <w:rPr>
+          <w:rFonts w:ascii="Arial" w:hAnsi="Arial" w:cs="Arial"/>
+          <w:b/>
+          <w:color w:val="202124"/>
+          <w:shd w:val="clear" w:color="auto" w:fill="FFFFFF"/>
+        </w:rPr>
+        <w:t>2</w:t>
+      </w:r>
+      <w:r>
+        <w:rPr>
+          <w:rFonts w:ascii="Arial" w:hAnsi="Arial" w:cs="Arial"/>
+          <w:b/>
+          <w:color w:val="202124"/>
+          <w:shd w:val="clear" w:color="auto" w:fill="FFFFFF"/>
+        </w:rPr>
+        <w:t>3</w:t>
+      </w:r>
+      <w:r>
+        <w:rPr>
+          <w:rFonts w:ascii="Arial" w:hAnsi="Arial" w:cs="Arial"/>
+          <w:b/>
+          <w:color w:val="202124"/>
+          <w:shd w:val="clear" w:color="auto" w:fill="FFFFFF"/>
+        </w:rPr>
+        <w:t xml:space="preserve">: </w:t>
+      </w:r>
+      <w:r>
+        <w:rPr>
+          <w:rFonts w:ascii="Arial" w:hAnsi="Arial" w:cs="Arial"/>
+          <w:b/>
+          <w:color w:val="202124"/>
+          <w:shd w:val="clear" w:color="auto" w:fill="FFFFFF"/>
+        </w:rPr>
+        <w:t>Diving Into Structural Directives</w:t>
+      </w:r>
+    </w:p>
+    <w:p>
+      <w:pPr>
+        <w:rPr>
+          <w:rFonts w:ascii="Arial" w:hAnsi="Arial" w:cs="Arial"/>
+          <w:color w:val="202124"/>
+          <w:shd w:val="clear" w:color="auto" w:fill="FFFFFF"/>
+        </w:rPr>
+      </w:pPr>
+    </w:p>
+    <w:p>
+      <w:pPr>
+        <w:rPr>
+          <w:rFonts w:ascii="Arial" w:hAnsi="Arial" w:cs="Arial"/>
+          <w:color w:val="202124"/>
+          <w:shd w:val="clear" w:color="auto" w:fill="FFFFFF"/>
+        </w:rPr>
+      </w:pPr>
+    </w:p>
+    <w:tbl>
+      <w:tblPr>
+        <w:tblStyle w:val="TableGrid"/>
+        <w:tblW w:w="0" w:type="auto"/>
+        <w:tblLook w:val="04A0" w:firstRow="1" w:lastRow="0" w:firstColumn="1" w:lastColumn="0" w:noHBand="0" w:noVBand="1"/>
+      </w:tblPr>
+      <w:tblGrid>
+        <w:gridCol w:w="10790"/>
+      </w:tblGrid>
+      <w:tr>
+        <w:tc>
+          <w:tcPr>
+            <w:tcW w:w="10790" w:type="dxa"/>
+            <w:shd w:val="clear" w:color="auto" w:fill="F7CAAC" w:themeFill="accent2" w:themeFillTint="66"/>
+          </w:tcPr>
+          <w:p>
+            <w:pPr>
+              <w:tabs>
+                <w:tab w:val="left" w:pos="2430"/>
+              </w:tabs>
+              <w:jc w:val="center"/>
+              <w:rPr>
+                <w:rFonts w:ascii="Arial" w:hAnsi="Arial" w:cs="Arial"/>
+                <w:b/>
+                <w:color w:val="202124"/>
+                <w:shd w:val="clear" w:color="auto" w:fill="FFFFFF"/>
+              </w:rPr>
+            </w:pPr>
+            <w:r>
+              <w:rPr>
+                <w:rFonts w:ascii="Arial" w:hAnsi="Arial" w:cs="Arial"/>
+                <w:b/>
+                <w:color w:val="202124"/>
+              </w:rPr>
+              <w:t>Our A</w:t>
+            </w:r>
+            <w:r>
+              <w:rPr>
+                <w:rFonts w:ascii="Arial" w:hAnsi="Arial" w:cs="Arial"/>
+                <w:b/>
+                <w:color w:val="202124"/>
+              </w:rPr>
+              <w:t>pp in Chrome</w:t>
+            </w:r>
+          </w:p>
+        </w:tc>
+      </w:tr>
+      <w:tr>
+        <w:tc>
+          <w:tcPr>
+            <w:tcW w:w="10790" w:type="dxa"/>
+          </w:tcPr>
+          <w:p>
+            <w:pPr>
+              <w:rPr>
+                <w:rFonts w:ascii="Arial" w:hAnsi="Arial" w:cs="Arial"/>
+                <w:color w:val="202124"/>
+                <w:shd w:val="clear" w:color="auto" w:fill="FFFFFF"/>
+              </w:rPr>
+            </w:pPr>
+            <w:r>
+              <w:rPr>
+                <w:noProof/>
+              </w:rPr>
+              <w:lastRenderedPageBreak/>
+              <w:drawing>
+                <wp:inline distT="0" distB="0" distL="0" distR="0" wp14:anchorId="0DBC1443" wp14:editId="036214DA">
+                  <wp:extent cx="5648325" cy="7334250"/>
+                  <wp:effectExtent l="0" t="0" r="9525" b="0"/>
+                  <wp:docPr id="58" name="Picture 58"/>
+                  <wp:cNvGraphicFramePr>
+                    <a:graphicFrameLocks xmlns:a="http://schemas.openxmlformats.org/drawingml/2006/main" noChangeAspect="1"/>
+                  </wp:cNvGraphicFramePr>
+                  <a:graphic xmlns:a="http://schemas.openxmlformats.org/drawingml/2006/main">
+                    <a:graphicData uri="http://schemas.openxmlformats.org/drawingml/2006/picture">
+                      <pic:pic xmlns:pic="http://schemas.openxmlformats.org/drawingml/2006/picture">
+                        <pic:nvPicPr>
+                          <pic:cNvPr id="1" name=""/>
+                          <pic:cNvPicPr/>
+                        </pic:nvPicPr>
+                        <pic:blipFill>
+                          <a:blip r:embed="rId50"/>
+                          <a:stretch>
+                            <a:fillRect/>
+                          </a:stretch>
+                        </pic:blipFill>
+                        <pic:spPr>
+                          <a:xfrm>
+                            <a:off x="0" y="0"/>
+                            <a:ext cx="5648325" cy="7334250"/>
+                          </a:xfrm>
+                          <a:prstGeom prst="rect">
+                            <a:avLst/>
+                          </a:prstGeom>
+                        </pic:spPr>
+                      </pic:pic>
+                    </a:graphicData>
+                  </a:graphic>
+                </wp:inline>
+              </w:drawing>
+            </w:r>
+            <w:bookmarkStart w:id="0" w:name="_GoBack"/>
+            <w:bookmarkEnd w:id="0"/>
+          </w:p>
+        </w:tc>
+      </w:tr>
+    </w:tbl>
+    <w:p>
+      <w:pPr>
+        <w:rPr>
+          <w:rFonts w:ascii="Arial" w:hAnsi="Arial" w:cs="Arial"/>
+          <w:color w:val="202124"/>
+          <w:shd w:val="clear" w:color="auto" w:fill="FFFFFF"/>
+        </w:rPr>
+      </w:pPr>
+    </w:p>
+    <w:p>
+      <w:pPr>
+        <w:rPr>
+          <w:rFonts w:ascii="Arial" w:hAnsi="Arial" w:cs="Arial"/>
+          <w:color w:val="202124"/>
+          <w:shd w:val="clear" w:color="auto" w:fill="FFFFFF"/>
+        </w:rPr>
+      </w:pPr>
+    </w:p>
+    <w:p>
+      <w:pPr>
+        <w:rPr>
+          <w:rFonts w:ascii="Arial" w:hAnsi="Arial" w:cs="Arial"/>
+          <w:color w:val="202124"/>
+          <w:shd w:val="clear" w:color="auto" w:fill="FFFFFF"/>
+        </w:rPr>
+      </w:pPr>
+    </w:p>
+    <w:p>
+      <w:pPr>
+        <w:rPr>
+          <w:rFonts w:ascii="Arial" w:hAnsi="Arial" w:cs="Arial"/>
+          <w:color w:val="202124"/>
+          <w:shd w:val="clear" w:color="auto" w:fill="FFFFFF"/>
+        </w:rPr>
+      </w:pPr>
+    </w:p>
+    <w:p>
+      <w:pPr>
+        <w:rPr>
+          <w:rFonts w:ascii="Arial" w:hAnsi="Arial" w:cs="Arial"/>
+          <w:color w:val="202124"/>
+          <w:shd w:val="clear" w:color="auto" w:fill="FFFFFF"/>
+        </w:rPr>
+      </w:pPr>
+    </w:p>
+    <w:p>
+      <w:pPr>
+        <w:rPr>
+          <w:rFonts w:ascii="Arial" w:hAnsi="Arial" w:cs="Arial"/>
+          <w:color w:val="202124"/>
+          <w:shd w:val="clear" w:color="auto" w:fill="FFFFFF"/>
+        </w:rPr>
+      </w:pPr>
+    </w:p>
+    <w:p>
+      <w:pPr>
+        <w:rPr>
+          <w:rFonts w:ascii="Arial" w:hAnsi="Arial" w:cs="Arial"/>
           <w:color w:val="FF0000"/>
           <w:shd w:val="clear" w:color="auto" w:fill="FFFFFF"/>
         </w:rPr>
@@ -14015,6 +14249,7 @@
           <w:color w:val="FF0000"/>
           <w:shd w:val="clear" w:color="auto" w:fill="FFFFFF"/>
         </w:rPr>
+        <w:lastRenderedPageBreak/>
         <w:t xml:space="preserve">Completed thru Chap </w:t>
       </w:r>
       <w:r>
@@ -14025,8 +14260,6 @@
         </w:rPr>
         <w:t>22</w:t>
       </w:r>
-      <w:bookmarkStart w:id="0" w:name="_GoBack"/>
-      <w:bookmarkEnd w:id="0"/>
     </w:p>
     <w:p>
       <w:pPr>

</xml_diff>

<commit_message>
thru chap 31 and section 2
</commit_message>
<xml_diff>
--- a/The MEAN Stack Guide Notes.docx
+++ b/The MEAN Stack Guide Notes.docx
@@ -116,12 +116,24 @@
     </w:p>
     <w:p>
       <w:r>
-        <w:t>Mongo: non-SQL database</w:t>
-      </w:r>
-    </w:p>
-    <w:p>
-      <w:r>
-        <w:t xml:space="preserve">Express: </w:t>
+        <w:rPr>
+          <w:b/>
+        </w:rPr>
+        <w:t>Mongo</w:t>
+      </w:r>
+      <w:r>
+        <w:t>: non-SQL database</w:t>
+      </w:r>
+    </w:p>
+    <w:p>
+      <w:r>
+        <w:rPr>
+          <w:b/>
+        </w:rPr>
+        <w:t>Express</w:t>
+      </w:r>
+      <w:r>
+        <w:t xml:space="preserve">: </w:t>
       </w:r>
       <w:r>
         <w:t>AJAX is used and data is transmitted using JSON format</w:t>
@@ -132,7 +144,13 @@
     </w:p>
     <w:p>
       <w:r>
-        <w:t>Angular: front end. Handles different screens: PC, tablet, and mobile</w:t>
+        <w:rPr>
+          <w:b/>
+        </w:rPr>
+        <w:t>Angular</w:t>
+      </w:r>
+      <w:r>
+        <w:t>: front end. Handles different screens: PC, tablet, and mobile</w:t>
       </w:r>
       <w:r>
         <w:t xml:space="preserve">. Made by </w:t>
@@ -149,7 +167,13 @@
     </w:p>
     <w:p>
       <w:r>
-        <w:t>Node: JavaScript runtime. Provides access to server.</w:t>
+        <w:rPr>
+          <w:b/>
+        </w:rPr>
+        <w:t>Node</w:t>
+      </w:r>
+      <w:r>
+        <w:t>: JavaScript runtime. Provides access to server.</w:t>
       </w:r>
     </w:p>
     <w:p>
@@ -194,6 +218,22 @@
         </w:drawing>
       </w:r>
     </w:p>
+    <w:p>
+      <w:r>
+        <w:t xml:space="preserve">Also uses </w:t>
+      </w:r>
+      <w:r>
+        <w:rPr>
+          <w:b/>
+        </w:rPr>
+        <w:t>RxJS</w:t>
+      </w:r>
+      <w:r>
+        <w:t>.</w:t>
+      </w:r>
+    </w:p>
+    <w:p/>
+    <w:p/>
     <w:p/>
     <w:tbl>
       <w:tblPr>
@@ -19711,6 +19751,83 @@
           <w:shd w:val="clear" w:color="auto" w:fill="FFFFFF"/>
         </w:rPr>
       </w:pPr>
+      <w:r>
+        <w:rPr>
+          <w:noProof/>
+        </w:rPr>
+        <w:drawing>
+          <wp:inline distT="0" distB="0" distL="0" distR="0" wp14:anchorId="3214F6A8" wp14:editId="6B61664B">
+            <wp:extent cx="5553075" cy="3993072"/>
+            <wp:effectExtent l="0" t="0" r="0" b="7620"/>
+            <wp:docPr id="80" name="Picture 80"/>
+            <wp:cNvGraphicFramePr>
+              <a:graphicFrameLocks xmlns:a="http://schemas.openxmlformats.org/drawingml/2006/main" noChangeAspect="1"/>
+            </wp:cNvGraphicFramePr>
+            <a:graphic xmlns:a="http://schemas.openxmlformats.org/drawingml/2006/main">
+              <a:graphicData uri="http://schemas.openxmlformats.org/drawingml/2006/picture">
+                <pic:pic xmlns:pic="http://schemas.openxmlformats.org/drawingml/2006/picture">
+                  <pic:nvPicPr>
+                    <pic:cNvPr id="1" name=""/>
+                    <pic:cNvPicPr/>
+                  </pic:nvPicPr>
+                  <pic:blipFill>
+                    <a:blip r:embed="rId78"/>
+                    <a:stretch>
+                      <a:fillRect/>
+                    </a:stretch>
+                  </pic:blipFill>
+                  <pic:spPr>
+                    <a:xfrm>
+                      <a:off x="0" y="0"/>
+                      <a:ext cx="5566010" cy="4002373"/>
+                    </a:xfrm>
+                    <a:prstGeom prst="rect">
+                      <a:avLst/>
+                    </a:prstGeom>
+                  </pic:spPr>
+                </pic:pic>
+              </a:graphicData>
+            </a:graphic>
+          </wp:inline>
+        </w:drawing>
+      </w:r>
+    </w:p>
+    <w:p>
+      <w:pPr>
+        <w:rPr>
+          <w:rFonts w:ascii="Arial" w:hAnsi="Arial" w:cs="Arial"/>
+          <w:color w:val="202124"/>
+          <w:shd w:val="clear" w:color="auto" w:fill="FFFFFF"/>
+        </w:rPr>
+      </w:pPr>
+      <w:hyperlink r:id="rId79" w:history="1">
+        <w:r>
+          <w:rPr>
+            <w:rStyle w:val="Hyperlink"/>
+            <w:rFonts w:ascii="Arial" w:hAnsi="Arial" w:cs="Arial"/>
+            <w:shd w:val="clear" w:color="auto" w:fill="FFFFFF"/>
+          </w:rPr>
+          <w:t>https://www.youtube.com/watch?v=T9wOu11uU6U</w:t>
+        </w:r>
+      </w:hyperlink>
+    </w:p>
+    <w:p>
+      <w:pPr>
+        <w:rPr>
+          <w:rFonts w:ascii="Arial" w:hAnsi="Arial" w:cs="Arial"/>
+          <w:color w:val="202124"/>
+          <w:shd w:val="clear" w:color="auto" w:fill="FFFFFF"/>
+        </w:rPr>
+      </w:pPr>
+    </w:p>
+    <w:p>
+      <w:pPr>
+        <w:rPr>
+          <w:rFonts w:ascii="Arial" w:hAnsi="Arial" w:cs="Arial"/>
+          <w:color w:val="202124"/>
+          <w:shd w:val="clear" w:color="auto" w:fill="FFFFFF"/>
+        </w:rPr>
+      </w:pPr>
     </w:p>
     <w:p>
       <w:pPr>
@@ -19748,8 +19865,649 @@
         </w:rPr>
         <w:t>Working On Our Form</w:t>
       </w:r>
-      <w:bookmarkStart w:id="0" w:name="_GoBack"/>
-      <w:bookmarkEnd w:id="0"/>
+    </w:p>
+    <w:p>
+      <w:pPr>
+        <w:rPr>
+          <w:rFonts w:ascii="Arial" w:hAnsi="Arial" w:cs="Arial"/>
+          <w:color w:val="202124"/>
+          <w:shd w:val="clear" w:color="auto" w:fill="FFFFFF"/>
+        </w:rPr>
+      </w:pPr>
+    </w:p>
+    <w:p>
+      <w:pPr>
+        <w:rPr>
+          <w:rFonts w:ascii="Arial" w:hAnsi="Arial" w:cs="Arial"/>
+          <w:color w:val="202124"/>
+          <w:shd w:val="clear" w:color="auto" w:fill="FFFFFF"/>
+        </w:rPr>
+      </w:pPr>
+      <w:r>
+        <w:rPr>
+          <w:rFonts w:ascii="Arial" w:hAnsi="Arial" w:cs="Arial"/>
+          <w:color w:val="202124"/>
+          <w:shd w:val="clear" w:color="auto" w:fill="FFFFFF"/>
+        </w:rPr>
+        <w:t xml:space="preserve">Add labels to the form using </w:t>
+      </w:r>
+      <w:r>
+        <w:rPr>
+          <w:rFonts w:ascii="Consolas" w:hAnsi="Consolas" w:cs="Arial"/>
+          <w:color w:val="202124"/>
+          <w:shd w:val="clear" w:color="auto" w:fill="D9D9D9" w:themeFill="background1" w:themeFillShade="D9"/>
+        </w:rPr>
+        <w:t>placeholder</w:t>
+      </w:r>
+      <w:r>
+        <w:rPr>
+          <w:rFonts w:ascii="Arial" w:hAnsi="Arial" w:cs="Arial"/>
+          <w:color w:val="202124"/>
+          <w:shd w:val="clear" w:color="auto" w:fill="FFFFFF"/>
+        </w:rPr>
+        <w:t xml:space="preserve"> in html.</w:t>
+      </w:r>
+    </w:p>
+    <w:p>
+      <w:pPr>
+        <w:rPr>
+          <w:rFonts w:ascii="Arial" w:hAnsi="Arial" w:cs="Arial"/>
+          <w:color w:val="202124"/>
+          <w:shd w:val="clear" w:color="auto" w:fill="FFFFFF"/>
+        </w:rPr>
+      </w:pPr>
+    </w:p>
+    <w:tbl>
+      <w:tblPr>
+        <w:tblStyle w:val="TableGrid"/>
+        <w:tblW w:w="0" w:type="auto"/>
+        <w:tblLook w:val="04A0" w:firstRow="1" w:lastRow="0" w:firstColumn="1" w:lastColumn="0" w:noHBand="0" w:noVBand="1"/>
+      </w:tblPr>
+      <w:tblGrid>
+        <w:gridCol w:w="10790"/>
+      </w:tblGrid>
+      <w:tr>
+        <w:tc>
+          <w:tcPr>
+            <w:tcW w:w="10790" w:type="dxa"/>
+            <w:shd w:val="clear" w:color="auto" w:fill="BDD6EE" w:themeFill="accent1" w:themeFillTint="66"/>
+          </w:tcPr>
+          <w:p>
+            <w:pPr>
+              <w:tabs>
+                <w:tab w:val="left" w:pos="3630"/>
+                <w:tab w:val="left" w:pos="4575"/>
+              </w:tabs>
+              <w:jc w:val="center"/>
+              <w:rPr>
+                <w:rFonts w:ascii="Consolas" w:hAnsi="Consolas" w:cs="Arial"/>
+                <w:b/>
+                <w:color w:val="202124"/>
+                <w:shd w:val="clear" w:color="auto" w:fill="FFFFFF"/>
+              </w:rPr>
+            </w:pPr>
+            <w:r>
+              <w:rPr>
+                <w:rFonts w:ascii="Consolas" w:hAnsi="Consolas" w:cs="Arial"/>
+                <w:b/>
+                <w:color w:val="202124"/>
+              </w:rPr>
+              <w:t>post-</w:t>
+            </w:r>
+            <w:r>
+              <w:rPr>
+                <w:rFonts w:ascii="Consolas" w:hAnsi="Consolas" w:cs="Arial"/>
+                <w:b/>
+                <w:color w:val="202124"/>
+              </w:rPr>
+              <w:t>create</w:t>
+            </w:r>
+            <w:r>
+              <w:rPr>
+                <w:rFonts w:ascii="Consolas" w:hAnsi="Consolas" w:cs="Arial"/>
+                <w:b/>
+                <w:color w:val="202124"/>
+              </w:rPr>
+              <w:t>.component</w:t>
+            </w:r>
+            <w:r>
+              <w:rPr>
+                <w:rFonts w:ascii="Consolas" w:hAnsi="Consolas"/>
+                <w:b/>
+              </w:rPr>
+              <w:t>.html</w:t>
+            </w:r>
+          </w:p>
+        </w:tc>
+      </w:tr>
+      <w:tr>
+        <w:tc>
+          <w:tcPr>
+            <w:tcW w:w="10790" w:type="dxa"/>
+          </w:tcPr>
+          <w:p>
+            <w:r>
+              <w:rPr>
+                <w:noProof/>
+              </w:rPr>
+              <w:drawing>
+                <wp:inline distT="0" distB="0" distL="0" distR="0" wp14:anchorId="5C7DDB02" wp14:editId="03BB9605">
+                  <wp:extent cx="6858000" cy="2478405"/>
+                  <wp:effectExtent l="0" t="0" r="0" b="0"/>
+                  <wp:docPr id="84" name="Picture 84"/>
+                  <wp:cNvGraphicFramePr>
+                    <a:graphicFrameLocks xmlns:a="http://schemas.openxmlformats.org/drawingml/2006/main" noChangeAspect="1"/>
+                  </wp:cNvGraphicFramePr>
+                  <a:graphic xmlns:a="http://schemas.openxmlformats.org/drawingml/2006/main">
+                    <a:graphicData uri="http://schemas.openxmlformats.org/drawingml/2006/picture">
+                      <pic:pic xmlns:pic="http://schemas.openxmlformats.org/drawingml/2006/picture">
+                        <pic:nvPicPr>
+                          <pic:cNvPr id="1" name=""/>
+                          <pic:cNvPicPr/>
+                        </pic:nvPicPr>
+                        <pic:blipFill>
+                          <a:blip r:embed="rId80"/>
+                          <a:stretch>
+                            <a:fillRect/>
+                          </a:stretch>
+                        </pic:blipFill>
+                        <pic:spPr>
+                          <a:xfrm>
+                            <a:off x="0" y="0"/>
+                            <a:ext cx="6858000" cy="2478405"/>
+                          </a:xfrm>
+                          <a:prstGeom prst="rect">
+                            <a:avLst/>
+                          </a:prstGeom>
+                        </pic:spPr>
+                      </pic:pic>
+                    </a:graphicData>
+                  </a:graphic>
+                </wp:inline>
+              </w:drawing>
+            </w:r>
+          </w:p>
+        </w:tc>
+      </w:tr>
+    </w:tbl>
+    <w:p>
+      <w:pPr>
+        <w:rPr>
+          <w:rFonts w:ascii="Arial" w:hAnsi="Arial" w:cs="Arial"/>
+          <w:color w:val="202124"/>
+          <w:shd w:val="clear" w:color="auto" w:fill="FFFFFF"/>
+        </w:rPr>
+      </w:pPr>
+    </w:p>
+    <w:p>
+      <w:pPr>
+        <w:rPr>
+          <w:rFonts w:ascii="Arial" w:hAnsi="Arial" w:cs="Arial"/>
+          <w:color w:val="202124"/>
+          <w:shd w:val="clear" w:color="auto" w:fill="FFFFFF"/>
+        </w:rPr>
+      </w:pPr>
+      <w:r>
+        <w:rPr>
+          <w:rFonts w:ascii="Arial" w:hAnsi="Arial" w:cs="Arial"/>
+          <w:color w:val="202124"/>
+          <w:shd w:val="clear" w:color="auto" w:fill="FFFFFF"/>
+        </w:rPr>
+        <w:t>Add buttons for Delete and Edit in the html for each post in list.</w:t>
+      </w:r>
+    </w:p>
+    <w:p>
+      <w:pPr>
+        <w:rPr>
+          <w:rFonts w:ascii="Arial" w:hAnsi="Arial" w:cs="Arial"/>
+          <w:color w:val="202124"/>
+          <w:shd w:val="clear" w:color="auto" w:fill="FFFFFF"/>
+        </w:rPr>
+      </w:pPr>
+    </w:p>
+    <w:tbl>
+      <w:tblPr>
+        <w:tblStyle w:val="TableGrid"/>
+        <w:tblW w:w="0" w:type="auto"/>
+        <w:tblLook w:val="04A0" w:firstRow="1" w:lastRow="0" w:firstColumn="1" w:lastColumn="0" w:noHBand="0" w:noVBand="1"/>
+      </w:tblPr>
+      <w:tblGrid>
+        <w:gridCol w:w="10790"/>
+      </w:tblGrid>
+      <w:tr>
+        <w:tc>
+          <w:tcPr>
+            <w:tcW w:w="10790" w:type="dxa"/>
+            <w:shd w:val="clear" w:color="auto" w:fill="BDD6EE" w:themeFill="accent1" w:themeFillTint="66"/>
+          </w:tcPr>
+          <w:p>
+            <w:pPr>
+              <w:tabs>
+                <w:tab w:val="left" w:pos="3630"/>
+                <w:tab w:val="left" w:pos="4575"/>
+              </w:tabs>
+              <w:jc w:val="center"/>
+              <w:rPr>
+                <w:rFonts w:ascii="Consolas" w:hAnsi="Consolas" w:cs="Arial"/>
+                <w:b/>
+                <w:color w:val="202124"/>
+                <w:shd w:val="clear" w:color="auto" w:fill="FFFFFF"/>
+              </w:rPr>
+            </w:pPr>
+            <w:r>
+              <w:rPr>
+                <w:rFonts w:ascii="Consolas" w:hAnsi="Consolas" w:cs="Arial"/>
+                <w:b/>
+                <w:color w:val="202124"/>
+              </w:rPr>
+              <w:t>post-</w:t>
+            </w:r>
+            <w:r>
+              <w:rPr>
+                <w:rFonts w:ascii="Consolas" w:hAnsi="Consolas" w:cs="Arial"/>
+                <w:b/>
+                <w:color w:val="202124"/>
+              </w:rPr>
+              <w:t>list</w:t>
+            </w:r>
+            <w:r>
+              <w:rPr>
+                <w:rFonts w:ascii="Consolas" w:hAnsi="Consolas" w:cs="Arial"/>
+                <w:b/>
+                <w:color w:val="202124"/>
+              </w:rPr>
+              <w:t>.component</w:t>
+            </w:r>
+            <w:r>
+              <w:rPr>
+                <w:rFonts w:ascii="Consolas" w:hAnsi="Consolas"/>
+                <w:b/>
+              </w:rPr>
+              <w:t>.html</w:t>
+            </w:r>
+          </w:p>
+        </w:tc>
+      </w:tr>
+      <w:tr>
+        <w:tc>
+          <w:tcPr>
+            <w:tcW w:w="10790" w:type="dxa"/>
+          </w:tcPr>
+          <w:p>
+            <w:r>
+              <w:rPr>
+                <w:noProof/>
+              </w:rPr>
+              <w:drawing>
+                <wp:inline distT="0" distB="0" distL="0" distR="0" wp14:anchorId="4C2F4F09" wp14:editId="05DC17FF">
+                  <wp:extent cx="6553200" cy="2809875"/>
+                  <wp:effectExtent l="0" t="0" r="0" b="9525"/>
+                  <wp:docPr id="87" name="Picture 87"/>
+                  <wp:cNvGraphicFramePr>
+                    <a:graphicFrameLocks xmlns:a="http://schemas.openxmlformats.org/drawingml/2006/main" noChangeAspect="1"/>
+                  </wp:cNvGraphicFramePr>
+                  <a:graphic xmlns:a="http://schemas.openxmlformats.org/drawingml/2006/main">
+                    <a:graphicData uri="http://schemas.openxmlformats.org/drawingml/2006/picture">
+                      <pic:pic xmlns:pic="http://schemas.openxmlformats.org/drawingml/2006/picture">
+                        <pic:nvPicPr>
+                          <pic:cNvPr id="1" name=""/>
+                          <pic:cNvPicPr/>
+                        </pic:nvPicPr>
+                        <pic:blipFill>
+                          <a:blip r:embed="rId81"/>
+                          <a:stretch>
+                            <a:fillRect/>
+                          </a:stretch>
+                        </pic:blipFill>
+                        <pic:spPr>
+                          <a:xfrm>
+                            <a:off x="0" y="0"/>
+                            <a:ext cx="6553200" cy="2809875"/>
+                          </a:xfrm>
+                          <a:prstGeom prst="rect">
+                            <a:avLst/>
+                          </a:prstGeom>
+                        </pic:spPr>
+                      </pic:pic>
+                    </a:graphicData>
+                  </a:graphic>
+                </wp:inline>
+              </w:drawing>
+            </w:r>
+          </w:p>
+        </w:tc>
+      </w:tr>
+    </w:tbl>
+    <w:p>
+      <w:pPr>
+        <w:rPr>
+          <w:rFonts w:ascii="Arial" w:hAnsi="Arial" w:cs="Arial"/>
+          <w:color w:val="202124"/>
+          <w:shd w:val="clear" w:color="auto" w:fill="FFFFFF"/>
+        </w:rPr>
+      </w:pPr>
+    </w:p>
+    <w:p>
+      <w:pPr>
+        <w:rPr>
+          <w:rFonts w:ascii="Arial" w:hAnsi="Arial" w:cs="Arial"/>
+          <w:color w:val="202124"/>
+          <w:shd w:val="clear" w:color="auto" w:fill="FFFFFF"/>
+        </w:rPr>
+      </w:pPr>
+    </w:p>
+    <w:p>
+      <w:pPr>
+        <w:rPr>
+          <w:rFonts w:ascii="Arial" w:hAnsi="Arial" w:cs="Arial"/>
+          <w:color w:val="202124"/>
+          <w:shd w:val="clear" w:color="auto" w:fill="FFFFFF"/>
+        </w:rPr>
+      </w:pPr>
+      <w:r>
+        <w:rPr>
+          <w:rFonts w:ascii="Arial" w:hAnsi="Arial" w:cs="Arial"/>
+          <w:color w:val="202124"/>
+          <w:shd w:val="clear" w:color="auto" w:fill="FFFFFF"/>
+        </w:rPr>
+        <w:t xml:space="preserve">Clear form after Submit is pressed using </w:t>
+      </w:r>
+      <w:r>
+        <w:rPr>
+          <w:rFonts w:ascii="Consolas" w:hAnsi="Consolas" w:cs="Arial"/>
+          <w:color w:val="202124"/>
+          <w:shd w:val="clear" w:color="auto" w:fill="D9D9D9" w:themeFill="background1" w:themeFillShade="D9"/>
+        </w:rPr>
+        <w:t>form.resetForm()</w:t>
+      </w:r>
+      <w:r>
+        <w:t>.</w:t>
+      </w:r>
+    </w:p>
+    <w:p>
+      <w:pPr>
+        <w:rPr>
+          <w:rFonts w:ascii="Arial" w:hAnsi="Arial" w:cs="Arial"/>
+          <w:color w:val="202124"/>
+          <w:shd w:val="clear" w:color="auto" w:fill="FFFFFF"/>
+        </w:rPr>
+      </w:pPr>
+    </w:p>
+    <w:tbl>
+      <w:tblPr>
+        <w:tblStyle w:val="TableGrid"/>
+        <w:tblW w:w="0" w:type="auto"/>
+        <w:tblLook w:val="04A0" w:firstRow="1" w:lastRow="0" w:firstColumn="1" w:lastColumn="0" w:noHBand="0" w:noVBand="1"/>
+      </w:tblPr>
+      <w:tblGrid>
+        <w:gridCol w:w="10790"/>
+      </w:tblGrid>
+      <w:tr>
+        <w:tc>
+          <w:tcPr>
+            <w:tcW w:w="10790" w:type="dxa"/>
+            <w:shd w:val="clear" w:color="auto" w:fill="BDD6EE" w:themeFill="accent1" w:themeFillTint="66"/>
+          </w:tcPr>
+          <w:p>
+            <w:pPr>
+              <w:tabs>
+                <w:tab w:val="left" w:pos="3630"/>
+                <w:tab w:val="left" w:pos="4575"/>
+              </w:tabs>
+              <w:jc w:val="center"/>
+              <w:rPr>
+                <w:rFonts w:ascii="Consolas" w:hAnsi="Consolas" w:cs="Arial"/>
+                <w:b/>
+                <w:color w:val="202124"/>
+                <w:shd w:val="clear" w:color="auto" w:fill="FFFFFF"/>
+              </w:rPr>
+            </w:pPr>
+            <w:r>
+              <w:rPr>
+                <w:rFonts w:ascii="Consolas" w:hAnsi="Consolas" w:cs="Arial"/>
+                <w:b/>
+                <w:color w:val="202124"/>
+              </w:rPr>
+              <w:t>post-</w:t>
+            </w:r>
+            <w:r>
+              <w:rPr>
+                <w:rFonts w:ascii="Consolas" w:hAnsi="Consolas" w:cs="Arial"/>
+                <w:b/>
+                <w:color w:val="202124"/>
+              </w:rPr>
+              <w:t>create</w:t>
+            </w:r>
+            <w:r>
+              <w:rPr>
+                <w:rFonts w:ascii="Consolas" w:hAnsi="Consolas" w:cs="Arial"/>
+                <w:b/>
+                <w:color w:val="202124"/>
+              </w:rPr>
+              <w:t>.component</w:t>
+            </w:r>
+            <w:r>
+              <w:rPr>
+                <w:rFonts w:ascii="Consolas" w:hAnsi="Consolas"/>
+                <w:b/>
+              </w:rPr>
+              <w:t>.</w:t>
+            </w:r>
+            <w:r>
+              <w:rPr>
+                <w:rFonts w:ascii="Consolas" w:hAnsi="Consolas"/>
+                <w:b/>
+              </w:rPr>
+              <w:t>ts</w:t>
+            </w:r>
+          </w:p>
+        </w:tc>
+      </w:tr>
+      <w:tr>
+        <w:tc>
+          <w:tcPr>
+            <w:tcW w:w="10790" w:type="dxa"/>
+          </w:tcPr>
+          <w:p>
+            <w:r>
+              <w:rPr>
+                <w:noProof/>
+              </w:rPr>
+              <w:drawing>
+                <wp:inline distT="0" distB="0" distL="0" distR="0" wp14:anchorId="7DF169C1" wp14:editId="1FA92DDC">
+                  <wp:extent cx="5800725" cy="4276725"/>
+                  <wp:effectExtent l="0" t="0" r="9525" b="9525"/>
+                  <wp:docPr id="88" name="Picture 88"/>
+                  <wp:cNvGraphicFramePr>
+                    <a:graphicFrameLocks xmlns:a="http://schemas.openxmlformats.org/drawingml/2006/main" noChangeAspect="1"/>
+                  </wp:cNvGraphicFramePr>
+                  <a:graphic xmlns:a="http://schemas.openxmlformats.org/drawingml/2006/main">
+                    <a:graphicData uri="http://schemas.openxmlformats.org/drawingml/2006/picture">
+                      <pic:pic xmlns:pic="http://schemas.openxmlformats.org/drawingml/2006/picture">
+                        <pic:nvPicPr>
+                          <pic:cNvPr id="1" name=""/>
+                          <pic:cNvPicPr/>
+                        </pic:nvPicPr>
+                        <pic:blipFill>
+                          <a:blip r:embed="rId82"/>
+                          <a:stretch>
+                            <a:fillRect/>
+                          </a:stretch>
+                        </pic:blipFill>
+                        <pic:spPr>
+                          <a:xfrm>
+                            <a:off x="0" y="0"/>
+                            <a:ext cx="5800725" cy="4276725"/>
+                          </a:xfrm>
+                          <a:prstGeom prst="rect">
+                            <a:avLst/>
+                          </a:prstGeom>
+                        </pic:spPr>
+                      </pic:pic>
+                    </a:graphicData>
+                  </a:graphic>
+                </wp:inline>
+              </w:drawing>
+            </w:r>
+          </w:p>
+        </w:tc>
+      </w:tr>
+    </w:tbl>
+    <w:p>
+      <w:pPr>
+        <w:rPr>
+          <w:rFonts w:ascii="Arial" w:hAnsi="Arial" w:cs="Arial"/>
+          <w:color w:val="202124"/>
+          <w:shd w:val="clear" w:color="auto" w:fill="FFFFFF"/>
+        </w:rPr>
+      </w:pPr>
+    </w:p>
+    <w:p>
+      <w:pPr>
+        <w:rPr>
+          <w:rFonts w:ascii="Arial" w:hAnsi="Arial" w:cs="Arial"/>
+          <w:color w:val="202124"/>
+          <w:shd w:val="clear" w:color="auto" w:fill="FFFFFF"/>
+        </w:rPr>
+      </w:pPr>
+    </w:p>
+    <w:p>
+      <w:pPr>
+        <w:rPr>
+          <w:rFonts w:ascii="Arial" w:hAnsi="Arial" w:cs="Arial"/>
+          <w:color w:val="202124"/>
+          <w:shd w:val="clear" w:color="auto" w:fill="FFFFFF"/>
+        </w:rPr>
+      </w:pPr>
+    </w:p>
+    <w:tbl>
+      <w:tblPr>
+        <w:tblStyle w:val="TableGrid"/>
+        <w:tblW w:w="0" w:type="auto"/>
+        <w:tblLook w:val="04A0" w:firstRow="1" w:lastRow="0" w:firstColumn="1" w:lastColumn="0" w:noHBand="0" w:noVBand="1"/>
+      </w:tblPr>
+      <w:tblGrid>
+        <w:gridCol w:w="8916"/>
+      </w:tblGrid>
+      <w:tr>
+        <w:trPr>
+          <w:trHeight w:val="227"/>
+        </w:trPr>
+        <w:tc>
+          <w:tcPr>
+            <w:tcW w:w="8916" w:type="dxa"/>
+            <w:shd w:val="clear" w:color="auto" w:fill="F7CAAC" w:themeFill="accent2" w:themeFillTint="66"/>
+          </w:tcPr>
+          <w:p>
+            <w:pPr>
+              <w:tabs>
+                <w:tab w:val="left" w:pos="2430"/>
+              </w:tabs>
+              <w:jc w:val="center"/>
+              <w:rPr>
+                <w:rFonts w:ascii="Arial" w:hAnsi="Arial" w:cs="Arial"/>
+                <w:b/>
+                <w:color w:val="202124"/>
+                <w:shd w:val="clear" w:color="auto" w:fill="FFFFFF"/>
+              </w:rPr>
+            </w:pPr>
+            <w:r>
+              <w:rPr>
+                <w:rFonts w:ascii="Arial" w:hAnsi="Arial" w:cs="Arial"/>
+                <w:b/>
+                <w:color w:val="202124"/>
+              </w:rPr>
+              <w:t>Our A</w:t>
+            </w:r>
+            <w:r>
+              <w:rPr>
+                <w:rFonts w:ascii="Arial" w:hAnsi="Arial" w:cs="Arial"/>
+                <w:b/>
+                <w:color w:val="202124"/>
+              </w:rPr>
+              <w:t>pp in Chrome</w:t>
+            </w:r>
+          </w:p>
+        </w:tc>
+      </w:tr>
+      <w:tr>
+        <w:trPr>
+          <w:trHeight w:val="9457"/>
+        </w:trPr>
+        <w:tc>
+          <w:tcPr>
+            <w:tcW w:w="8916" w:type="dxa"/>
+          </w:tcPr>
+          <w:p>
+            <w:pPr>
+              <w:rPr>
+                <w:rFonts w:ascii="Arial" w:hAnsi="Arial" w:cs="Arial"/>
+                <w:color w:val="202124"/>
+                <w:shd w:val="clear" w:color="auto" w:fill="FFFFFF"/>
+              </w:rPr>
+            </w:pPr>
+            <w:r>
+              <w:rPr>
+                <w:noProof/>
+              </w:rPr>
+              <w:lastRenderedPageBreak/>
+              <w:drawing>
+                <wp:inline distT="0" distB="0" distL="0" distR="0" wp14:anchorId="2C0E1779" wp14:editId="33A74676">
+                  <wp:extent cx="5425449" cy="5324475"/>
+                  <wp:effectExtent l="0" t="0" r="3810" b="0"/>
+                  <wp:docPr id="81" name="Picture 81"/>
+                  <wp:cNvGraphicFramePr>
+                    <a:graphicFrameLocks xmlns:a="http://schemas.openxmlformats.org/drawingml/2006/main" noChangeAspect="1"/>
+                  </wp:cNvGraphicFramePr>
+                  <a:graphic xmlns:a="http://schemas.openxmlformats.org/drawingml/2006/main">
+                    <a:graphicData uri="http://schemas.openxmlformats.org/drawingml/2006/picture">
+                      <pic:pic xmlns:pic="http://schemas.openxmlformats.org/drawingml/2006/picture">
+                        <pic:nvPicPr>
+                          <pic:cNvPr id="1" name=""/>
+                          <pic:cNvPicPr/>
+                        </pic:nvPicPr>
+                        <pic:blipFill>
+                          <a:blip r:embed="rId83"/>
+                          <a:stretch>
+                            <a:fillRect/>
+                          </a:stretch>
+                        </pic:blipFill>
+                        <pic:spPr>
+                          <a:xfrm>
+                            <a:off x="0" y="0"/>
+                            <a:ext cx="5430544" cy="5329475"/>
+                          </a:xfrm>
+                          <a:prstGeom prst="rect">
+                            <a:avLst/>
+                          </a:prstGeom>
+                        </pic:spPr>
+                      </pic:pic>
+                    </a:graphicData>
+                  </a:graphic>
+                </wp:inline>
+              </w:drawing>
+            </w:r>
+          </w:p>
+        </w:tc>
+      </w:tr>
+    </w:tbl>
+    <w:p>
+      <w:pPr>
+        <w:rPr>
+          <w:rFonts w:ascii="Arial" w:hAnsi="Arial" w:cs="Arial"/>
+          <w:color w:val="202124"/>
+          <w:shd w:val="clear" w:color="auto" w:fill="FFFFFF"/>
+        </w:rPr>
+      </w:pPr>
+    </w:p>
+    <w:p>
+      <w:pPr>
+        <w:rPr>
+          <w:rFonts w:ascii="Arial" w:hAnsi="Arial" w:cs="Arial"/>
+          <w:color w:val="202124"/>
+          <w:shd w:val="clear" w:color="auto" w:fill="FFFFFF"/>
+        </w:rPr>
+      </w:pPr>
     </w:p>
     <w:p>
       <w:pPr>
@@ -19826,7 +20584,7 @@
         </w:rPr>
         <w:t>Learn everything about Angular: </w:t>
       </w:r>
-      <w:hyperlink r:id="rId78" w:tgtFrame="_blank" w:history="1">
+      <w:hyperlink r:id="rId84" w:tgtFrame="_blank" w:history="1">
         <w:r>
           <w:rPr>
             <w:rStyle w:val="Hyperlink"/>
@@ -19864,7 +20622,7 @@
         </w:rPr>
         <w:t>Angular Material Tutorial: </w:t>
       </w:r>
-      <w:hyperlink r:id="rId79" w:tgtFrame="_blank" w:history="1">
+      <w:hyperlink r:id="rId85" w:tgtFrame="_blank" w:history="1">
         <w:r>
           <w:rPr>
             <w:rStyle w:val="Hyperlink"/>
@@ -19902,7 +20660,7 @@
         </w:rPr>
         <w:t>Angular Material Docs: </w:t>
       </w:r>
-      <w:hyperlink r:id="rId80" w:tgtFrame="_blank" w:history="1">
+      <w:hyperlink r:id="rId86" w:tgtFrame="_blank" w:history="1">
         <w:r>
           <w:rPr>
             <w:rStyle w:val="Hyperlink"/>
@@ -19940,7 +20698,7 @@
         </w:rPr>
         <w:t>Reference vs Primitive Types in JS: </w:t>
       </w:r>
-      <w:hyperlink r:id="rId81" w:tgtFrame="_blank" w:history="1">
+      <w:hyperlink r:id="rId87" w:tgtFrame="_blank" w:history="1">
         <w:r>
           <w:rPr>
             <w:rStyle w:val="Hyperlink"/>
@@ -19976,9 +20734,10 @@
           <w:sz w:val="27"/>
           <w:szCs w:val="27"/>
         </w:rPr>
+        <w:lastRenderedPageBreak/>
         <w:t>RxJS Tutorial: </w:t>
       </w:r>
-      <w:hyperlink r:id="rId82" w:tgtFrame="_blank" w:history="1">
+      <w:hyperlink r:id="rId88" w:tgtFrame="_blank" w:history="1">
         <w:r>
           <w:rPr>
             <w:rStyle w:val="Hyperlink"/>
@@ -20002,6 +20761,60 @@
     </w:p>
     <w:p>
       <w:pPr>
+        <w:rPr>
+          <w:rFonts w:ascii="Arial" w:hAnsi="Arial" w:cs="Arial"/>
+          <w:color w:val="202124"/>
+          <w:shd w:val="clear" w:color="auto" w:fill="FFFFFF"/>
+        </w:rPr>
+      </w:pPr>
+      <w:hyperlink r:id="rId89" w:history="1">
+        <w:r>
+          <w:rPr>
+            <w:rStyle w:val="Hyperlink"/>
+            <w:rFonts w:ascii="Arial" w:hAnsi="Arial" w:cs="Arial"/>
+            <w:shd w:val="clear" w:color="auto" w:fill="FFFFFF"/>
+          </w:rPr>
+          <w:t>RxJS: Reactive Extensions Library for JavaScript</w:t>
+        </w:r>
+      </w:hyperlink>
+    </w:p>
+    <w:p>
+      <w:pPr>
+        <w:rPr>
+          <w:rFonts w:ascii="Arial" w:hAnsi="Arial" w:cs="Arial"/>
+          <w:color w:val="202124"/>
+          <w:shd w:val="clear" w:color="auto" w:fill="FFFFFF"/>
+        </w:rPr>
+      </w:pPr>
+      <w:r>
+        <w:rPr>
+          <w:rFonts w:ascii="Arial" w:hAnsi="Arial" w:cs="Arial"/>
+          <w:color w:val="202124"/>
+          <w:shd w:val="clear" w:color="auto" w:fill="FFFFFF"/>
+        </w:rPr>
+        <w:br w:type="page"/>
+      </w:r>
+    </w:p>
+    <w:p>
+      <w:pPr>
+        <w:rPr>
+          <w:rFonts w:ascii="Arial" w:hAnsi="Arial" w:cs="Arial"/>
+          <w:color w:val="202124"/>
+          <w:shd w:val="clear" w:color="auto" w:fill="FFFFFF"/>
+        </w:rPr>
+      </w:pPr>
+    </w:p>
+    <w:p>
+      <w:pPr>
+        <w:rPr>
+          <w:rFonts w:ascii="Arial" w:hAnsi="Arial" w:cs="Arial"/>
+          <w:color w:val="202124"/>
+          <w:shd w:val="clear" w:color="auto" w:fill="FFFFFF"/>
+        </w:rPr>
+      </w:pPr>
+    </w:p>
+    <w:p>
+      <w:pPr>
         <w:pStyle w:val="Heading2"/>
         <w:rPr>
           <w:rFonts w:ascii="Arial" w:hAnsi="Arial" w:cs="Arial"/>
@@ -20021,6 +20834,18 @@
         </w:rPr>
         <w:t xml:space="preserve"> 3 </w:t>
       </w:r>
+      <w:r>
+        <w:rPr>
+          <w:shd w:val="clear" w:color="auto" w:fill="FFFFFF"/>
+        </w:rPr>
+        <w:t>Adding NodeJS and Express</w:t>
+      </w:r>
+      <w:r>
+        <w:rPr>
+          <w:shd w:val="clear" w:color="auto" w:fill="FFFFFF"/>
+        </w:rPr>
+        <w:t xml:space="preserve"> to Our Project</w:t>
+      </w:r>
     </w:p>
     <w:p>
       <w:pPr>
@@ -20035,6 +20860,32 @@
       <w:pPr>
         <w:rPr>
           <w:rFonts w:ascii="Arial" w:hAnsi="Arial" w:cs="Arial"/>
+          <w:b/>
+          <w:color w:val="202124"/>
+          <w:shd w:val="clear" w:color="auto" w:fill="FFFFFF"/>
+        </w:rPr>
+      </w:pPr>
+      <w:r>
+        <w:rPr>
+          <w:rFonts w:ascii="Arial" w:hAnsi="Arial" w:cs="Arial"/>
+          <w:b/>
+          <w:color w:val="202124"/>
+          <w:shd w:val="clear" w:color="auto" w:fill="FFFFFF"/>
+        </w:rPr>
+        <w:t>Chap 32: Module Introduction</w:t>
+      </w:r>
+    </w:p>
+    <w:p/>
+    <w:p/>
+    <w:p/>
+    <w:p>
+      <w:bookmarkStart w:id="0" w:name="_GoBack"/>
+      <w:bookmarkEnd w:id="0"/>
+    </w:p>
+    <w:p>
+      <w:pPr>
+        <w:rPr>
+          <w:rFonts w:ascii="Arial" w:hAnsi="Arial" w:cs="Arial"/>
           <w:color w:val="FF0000"/>
           <w:shd w:val="clear" w:color="auto" w:fill="FFFFFF"/>
         </w:rPr>
@@ -20045,7 +20896,6 @@
           <w:color w:val="FF0000"/>
           <w:shd w:val="clear" w:color="auto" w:fill="FFFFFF"/>
         </w:rPr>
-        <w:lastRenderedPageBreak/>
         <w:t xml:space="preserve">Completed thru Chap </w:t>
       </w:r>
       <w:r>
@@ -20054,7 +20904,7 @@
           <w:color w:val="FF0000"/>
           <w:shd w:val="clear" w:color="auto" w:fill="FFFFFF"/>
         </w:rPr>
-        <w:t>27</w:t>
+        <w:t>31</w:t>
       </w:r>
     </w:p>
     <w:p>
@@ -21051,6 +21901,18 @@
       <w:szCs w:val="32"/>
     </w:rPr>
   </w:style>
+  <w:style w:type="character" w:styleId="FollowedHyperlink">
+    <w:name w:val="FollowedHyperlink"/>
+    <w:basedOn w:val="DefaultParagraphFont"/>
+    <w:uiPriority w:val="99"/>
+    <w:semiHidden/>
+    <w:unhideWhenUsed/>
+    <w:rsid w:val="00BB4E5A"/>
+    <w:rPr>
+      <w:color w:val="954F72" w:themeColor="followedHyperlink"/>
+      <w:u w:val="single"/>
+    </w:rPr>
+  </w:style>
 </w:styles>
 </file>
 

</xml_diff>